<commit_message>
addind files during process
</commit_message>
<xml_diff>
--- a/kochanek_nis2_pisemnacast.docx
+++ b/kochanek_nis2_pisemnacast.docx
@@ -2963,35 +2963,7 @@
           <w:color w:val="000000" w:themeColor="text1"/>
           <w:lang w:val="en-US"/>
         </w:rPr>
-        <w:t xml:space="preserve">This term paper focuses on </w:t>
-      </w:r>
-      <w:r>
-        <w:rPr>
-          <w:color w:val="000000" w:themeColor="text1"/>
-          <w:lang w:val="en-US"/>
-        </w:rPr>
-        <w:t>detailed</w:t>
-      </w:r>
-      <w:r>
-        <w:rPr>
-          <w:color w:val="000000" w:themeColor="text1"/>
-          <w:lang w:val="en-US"/>
-        </w:rPr>
-        <w:t xml:space="preserve"> research and analysis of the newly implemented NIS2 and ZoKB guidelines, with an emphasis on their impact on cybersecurity management in healthcare facilities. The new directives represent major changes in IT security that will have a significant impact on healthcare facilities. The NIS2 Directive, which will come into force in 2024, introduces </w:t>
-      </w:r>
-      <w:r>
-        <w:rPr>
-          <w:color w:val="000000" w:themeColor="text1"/>
-          <w:lang w:val="en-US"/>
-        </w:rPr>
-        <w:t>several</w:t>
-      </w:r>
-      <w:r>
-        <w:rPr>
-          <w:color w:val="000000" w:themeColor="text1"/>
-          <w:lang w:val="en-US"/>
-        </w:rPr>
-        <w:t xml:space="preserve"> new requirements and standards relating to cyber security. In parallel, the thesis examines the new ZoKB, which represents another key legislative instrument in this context. The thesis offers an exploration of these changes and discusses their potential impact on healthcare facilities that will have to comply with these new requirements.</w:t>
+        <w:t>This term paper focuses on detailed research and analysis of the newly implemented NIS2 and ZoKB guidelines, with an emphasis on their impact on cybersecurity management in healthcare facilities. The new directives represent major changes in IT security that will have a significant impact on healthcare facilities. The NIS2 Directive, which will come into force in 2024, introduces several new requirements and standards relating to cyber security. In parallel, the thesis examines the new ZoKB, which represents another key legislative instrument in this context. The thesis offers an exploration of these changes and discusses their potential impact on healthcare facilities that will have to comply with these new requirements.</w:t>
       </w:r>
     </w:p>
     <w:p>
@@ -3150,7 +3122,7 @@
             </w:rPr>
             <w:fldChar w:fldCharType="separate"/>
           </w:r>
-          <w:hyperlink w:anchor="_Toc135056268" w:history="1">
+          <w:hyperlink w:anchor="_Toc137569358" w:history="1">
             <w:r>
               <w:rPr>
                 <w:rStyle w:val="Hyperlink"/>
@@ -3173,7 +3145,7 @@
               <w:rPr>
                 <w:webHidden/>
               </w:rPr>
-              <w:instrText xml:space="preserve"> PAGEREF _Toc135056268 \h </w:instrText>
+              <w:instrText xml:space="preserve"> PAGEREF _Toc137569358 \h </w:instrText>
             </w:r>
             <w:r>
               <w:rPr>
@@ -3212,7 +3184,7 @@
               <w14:ligatures w14:val="standardContextual"/>
             </w:rPr>
           </w:pPr>
-          <w:hyperlink w:anchor="_Toc135056269" w:history="1">
+          <w:hyperlink w:anchor="_Toc137569359" w:history="1">
             <w:r>
               <w:rPr>
                 <w:rStyle w:val="Hyperlink"/>
@@ -3252,7 +3224,7 @@
               <w:rPr>
                 <w:webHidden/>
               </w:rPr>
-              <w:instrText xml:space="preserve"> PAGEREF _Toc135056269 \h </w:instrText>
+              <w:instrText xml:space="preserve"> PAGEREF _Toc137569359 \h </w:instrText>
             </w:r>
             <w:r>
               <w:rPr>
@@ -3291,7 +3263,7 @@
               <w14:ligatures w14:val="standardContextual"/>
             </w:rPr>
           </w:pPr>
-          <w:hyperlink w:anchor="_Toc135056270" w:history="1">
+          <w:hyperlink w:anchor="_Toc137569360" w:history="1">
             <w:r>
               <w:rPr>
                 <w:rStyle w:val="Hyperlink"/>
@@ -3336,7 +3308,7 @@
                 <w:noProof/>
                 <w:webHidden/>
               </w:rPr>
-              <w:instrText xml:space="preserve"> PAGEREF _Toc135056270 \h </w:instrText>
+              <w:instrText xml:space="preserve"> PAGEREF _Toc137569360 \h </w:instrText>
             </w:r>
             <w:r>
               <w:rPr>
@@ -3356,7 +3328,7 @@
                 <w:noProof/>
                 <w:webHidden/>
               </w:rPr>
-              <w:t>9</w:t>
+              <w:t>10</w:t>
             </w:r>
             <w:r>
               <w:rPr>
@@ -3379,7 +3351,7 @@
               <w14:ligatures w14:val="standardContextual"/>
             </w:rPr>
           </w:pPr>
-          <w:hyperlink w:anchor="_Toc135056271" w:history="1">
+          <w:hyperlink w:anchor="_Toc137569361" w:history="1">
             <w:r>
               <w:rPr>
                 <w:rStyle w:val="Hyperlink"/>
@@ -3424,7 +3396,7 @@
                 <w:noProof/>
                 <w:webHidden/>
               </w:rPr>
-              <w:instrText xml:space="preserve"> PAGEREF _Toc135056271 \h </w:instrText>
+              <w:instrText xml:space="preserve"> PAGEREF _Toc137569361 \h </w:instrText>
             </w:r>
             <w:r>
               <w:rPr>
@@ -3445,6 +3417,173 @@
                 <w:webHidden/>
               </w:rPr>
               <w:t>10</w:t>
+            </w:r>
+            <w:r>
+              <w:rPr>
+                <w:noProof/>
+                <w:webHidden/>
+              </w:rPr>
+              <w:fldChar w:fldCharType="end"/>
+            </w:r>
+          </w:hyperlink>
+        </w:p>
+        <w:p>
+          <w:pPr>
+            <w:pStyle w:val="TOC1"/>
+            <w:rPr>
+              <w:rFonts w:asciiTheme="minorHAnsi" w:eastAsiaTheme="minorEastAsia" w:hAnsiTheme="minorHAnsi" w:cstheme="minorBidi"/>
+              <w:b w:val="0"/>
+              <w:kern w:val="2"/>
+              <w:sz w:val="22"/>
+              <w:lang w:val="en-US"/>
+              <w14:ligatures w14:val="standardContextual"/>
+            </w:rPr>
+          </w:pPr>
+          <w:hyperlink w:anchor="_Toc137569367" w:history="1">
+            <w:r>
+              <w:rPr>
+                <w:rStyle w:val="Hyperlink"/>
+              </w:rPr>
+              <w:t>2</w:t>
+            </w:r>
+            <w:r>
+              <w:rPr>
+                <w:rFonts w:asciiTheme="minorHAnsi" w:eastAsiaTheme="minorEastAsia" w:hAnsiTheme="minorHAnsi" w:cstheme="minorBidi"/>
+                <w:b w:val="0"/>
+                <w:kern w:val="2"/>
+                <w:sz w:val="22"/>
+                <w:lang w:val="en-US"/>
+                <w14:ligatures w14:val="standardContextual"/>
+              </w:rPr>
+              <w:tab/>
+            </w:r>
+            <w:r>
+              <w:rPr>
+                <w:rStyle w:val="Hyperlink"/>
+              </w:rPr>
+              <w:t>Metody</w:t>
+            </w:r>
+            <w:r>
+              <w:rPr>
+                <w:webHidden/>
+              </w:rPr>
+              <w:tab/>
+            </w:r>
+            <w:r>
+              <w:rPr>
+                <w:webHidden/>
+              </w:rPr>
+              <w:fldChar w:fldCharType="begin"/>
+            </w:r>
+            <w:r>
+              <w:rPr>
+                <w:webHidden/>
+              </w:rPr>
+              <w:instrText xml:space="preserve"> PAGEREF _Toc137569367 \h </w:instrText>
+            </w:r>
+            <w:r>
+              <w:rPr>
+                <w:webHidden/>
+              </w:rPr>
+            </w:r>
+            <w:r>
+              <w:rPr>
+                <w:webHidden/>
+              </w:rPr>
+              <w:fldChar w:fldCharType="separate"/>
+            </w:r>
+            <w:r>
+              <w:rPr>
+                <w:webHidden/>
+              </w:rPr>
+              <w:t>11</w:t>
+            </w:r>
+            <w:r>
+              <w:rPr>
+                <w:webHidden/>
+              </w:rPr>
+              <w:fldChar w:fldCharType="end"/>
+            </w:r>
+          </w:hyperlink>
+        </w:p>
+        <w:p>
+          <w:pPr>
+            <w:pStyle w:val="TOC2"/>
+            <w:rPr>
+              <w:rFonts w:asciiTheme="minorHAnsi" w:eastAsiaTheme="minorEastAsia" w:hAnsiTheme="minorHAnsi" w:cstheme="minorBidi"/>
+              <w:noProof/>
+              <w:kern w:val="2"/>
+              <w:sz w:val="22"/>
+              <w:lang w:val="en-US"/>
+              <w14:ligatures w14:val="standardContextual"/>
+            </w:rPr>
+          </w:pPr>
+          <w:hyperlink w:anchor="_Toc137569368" w:history="1">
+            <w:r>
+              <w:rPr>
+                <w:rStyle w:val="Hyperlink"/>
+                <w:noProof/>
+              </w:rPr>
+              <w:t>2.1</w:t>
+            </w:r>
+            <w:r>
+              <w:rPr>
+                <w:rFonts w:asciiTheme="minorHAnsi" w:eastAsiaTheme="minorEastAsia" w:hAnsiTheme="minorHAnsi" w:cstheme="minorBidi"/>
+                <w:noProof/>
+                <w:kern w:val="2"/>
+                <w:sz w:val="22"/>
+                <w:lang w:val="en-US"/>
+                <w14:ligatures w14:val="standardContextual"/>
+              </w:rPr>
+              <w:tab/>
+            </w:r>
+            <w:r>
+              <w:rPr>
+                <w:rStyle w:val="Hyperlink"/>
+                <w:noProof/>
+              </w:rPr>
+              <w:t>Současný stav NIS1 a ZoKB</w:t>
+            </w:r>
+            <w:r>
+              <w:rPr>
+                <w:noProof/>
+                <w:webHidden/>
+              </w:rPr>
+              <w:tab/>
+            </w:r>
+            <w:r>
+              <w:rPr>
+                <w:noProof/>
+                <w:webHidden/>
+              </w:rPr>
+              <w:fldChar w:fldCharType="begin"/>
+            </w:r>
+            <w:r>
+              <w:rPr>
+                <w:noProof/>
+                <w:webHidden/>
+              </w:rPr>
+              <w:instrText xml:space="preserve"> PAGEREF _Toc137569368 \h </w:instrText>
+            </w:r>
+            <w:r>
+              <w:rPr>
+                <w:noProof/>
+                <w:webHidden/>
+              </w:rPr>
+            </w:r>
+            <w:r>
+              <w:rPr>
+                <w:noProof/>
+                <w:webHidden/>
+              </w:rPr>
+              <w:fldChar w:fldCharType="separate"/>
+            </w:r>
+            <w:r>
+              <w:rPr>
+                <w:noProof/>
+                <w:webHidden/>
+              </w:rPr>
+              <w:t>11</w:t>
             </w:r>
             <w:r>
               <w:rPr>
@@ -3467,13 +3606,13 @@
               <w14:ligatures w14:val="standardContextual"/>
             </w:rPr>
           </w:pPr>
-          <w:hyperlink w:anchor="_Toc135056272" w:history="1">
+          <w:hyperlink w:anchor="_Toc137569369" w:history="1">
             <w:r>
               <w:rPr>
                 <w:rStyle w:val="Hyperlink"/>
                 <w:noProof/>
               </w:rPr>
-              <w:t>1.2.1</w:t>
+              <w:t>2.1.1</w:t>
             </w:r>
             <w:r>
               <w:rPr>
@@ -3491,7 +3630,7 @@
                 <w:rStyle w:val="Hyperlink"/>
                 <w:noProof/>
               </w:rPr>
-              <w:t>Alternativní postup</w:t>
+              <w:t>NIS 1</w:t>
             </w:r>
             <w:r>
               <w:rPr>
@@ -3512,7 +3651,7 @@
                 <w:noProof/>
                 <w:webHidden/>
               </w:rPr>
-              <w:instrText xml:space="preserve"> PAGEREF _Toc135056272 \h </w:instrText>
+              <w:instrText xml:space="preserve"> PAGEREF _Toc137569369 \h </w:instrText>
             </w:r>
             <w:r>
               <w:rPr>
@@ -3532,7 +3671,95 @@
                 <w:noProof/>
                 <w:webHidden/>
               </w:rPr>
-              <w:t>10</w:t>
+              <w:t>11</w:t>
+            </w:r>
+            <w:r>
+              <w:rPr>
+                <w:noProof/>
+                <w:webHidden/>
+              </w:rPr>
+              <w:fldChar w:fldCharType="end"/>
+            </w:r>
+          </w:hyperlink>
+        </w:p>
+        <w:p>
+          <w:pPr>
+            <w:pStyle w:val="TOC3"/>
+            <w:rPr>
+              <w:rFonts w:asciiTheme="minorHAnsi" w:eastAsiaTheme="minorEastAsia" w:hAnsiTheme="minorHAnsi" w:cstheme="minorBidi"/>
+              <w:noProof/>
+              <w:kern w:val="2"/>
+              <w:sz w:val="22"/>
+              <w:lang w:val="en-US"/>
+              <w14:ligatures w14:val="standardContextual"/>
+            </w:rPr>
+          </w:pPr>
+          <w:hyperlink w:anchor="_Toc137569370" w:history="1">
+            <w:r>
+              <w:rPr>
+                <w:rStyle w:val="Hyperlink"/>
+                <w:noProof/>
+              </w:rPr>
+              <w:t>2.1.2</w:t>
+            </w:r>
+            <w:r>
+              <w:rPr>
+                <w:rFonts w:asciiTheme="minorHAnsi" w:eastAsiaTheme="minorEastAsia" w:hAnsiTheme="minorHAnsi" w:cstheme="minorBidi"/>
+                <w:noProof/>
+                <w:kern w:val="2"/>
+                <w:sz w:val="22"/>
+                <w:lang w:val="en-US"/>
+                <w14:ligatures w14:val="standardContextual"/>
+              </w:rPr>
+              <w:tab/>
+            </w:r>
+            <w:r>
+              <w:rPr>
+                <w:rStyle w:val="Hyperlink"/>
+                <w:noProof/>
+              </w:rPr>
+              <w:t>Zákon o Kybernetické Bezpečnosti č. 181/2014</w:t>
+            </w:r>
+            <w:r>
+              <w:rPr>
+                <w:noProof/>
+                <w:webHidden/>
+              </w:rPr>
+              <w:tab/>
+            </w:r>
+            <w:r>
+              <w:rPr>
+                <w:noProof/>
+                <w:webHidden/>
+              </w:rPr>
+              <w:fldChar w:fldCharType="begin"/>
+            </w:r>
+            <w:r>
+              <w:rPr>
+                <w:noProof/>
+                <w:webHidden/>
+              </w:rPr>
+              <w:instrText xml:space="preserve"> PAGEREF _Toc137569370 \h </w:instrText>
+            </w:r>
+            <w:r>
+              <w:rPr>
+                <w:noProof/>
+                <w:webHidden/>
+              </w:rPr>
+            </w:r>
+            <w:r>
+              <w:rPr>
+                <w:noProof/>
+                <w:webHidden/>
+              </w:rPr>
+              <w:fldChar w:fldCharType="separate"/>
+            </w:r>
+            <w:r>
+              <w:rPr>
+                <w:noProof/>
+                <w:webHidden/>
+              </w:rPr>
+              <w:t>11</w:t>
             </w:r>
             <w:r>
               <w:rPr>
@@ -3555,12 +3782,12 @@
               <w14:ligatures w14:val="standardContextual"/>
             </w:rPr>
           </w:pPr>
-          <w:hyperlink w:anchor="_Toc135056273" w:history="1">
+          <w:hyperlink w:anchor="_Toc137569371" w:history="1">
             <w:r>
               <w:rPr>
                 <w:rStyle w:val="Hyperlink"/>
               </w:rPr>
-              <w:t>2</w:t>
+              <w:t>3</w:t>
             </w:r>
             <w:r>
               <w:rPr>
@@ -3577,7 +3804,7 @@
               <w:rPr>
                 <w:rStyle w:val="Hyperlink"/>
               </w:rPr>
-              <w:t>Metody</w:t>
+              <w:t>Výsledky</w:t>
             </w:r>
             <w:r>
               <w:rPr>
@@ -3595,7 +3822,7 @@
               <w:rPr>
                 <w:webHidden/>
               </w:rPr>
-              <w:instrText xml:space="preserve"> PAGEREF _Toc135056273 \h </w:instrText>
+              <w:instrText xml:space="preserve"> PAGEREF _Toc137569371 \h </w:instrText>
             </w:r>
             <w:r>
               <w:rPr>
@@ -3612,7 +3839,7 @@
               <w:rPr>
                 <w:webHidden/>
               </w:rPr>
-              <w:t>11</w:t>
+              <w:t>12</w:t>
             </w:r>
             <w:r>
               <w:rPr>
@@ -3634,12 +3861,12 @@
               <w14:ligatures w14:val="standardContextual"/>
             </w:rPr>
           </w:pPr>
-          <w:hyperlink w:anchor="_Toc135056274" w:history="1">
+          <w:hyperlink w:anchor="_Toc137569372" w:history="1">
             <w:r>
               <w:rPr>
                 <w:rStyle w:val="Hyperlink"/>
               </w:rPr>
-              <w:t>3</w:t>
+              <w:t>4</w:t>
             </w:r>
             <w:r>
               <w:rPr>
@@ -3656,7 +3883,7 @@
               <w:rPr>
                 <w:rStyle w:val="Hyperlink"/>
               </w:rPr>
-              <w:t>Výsledky</w:t>
+              <w:t>Diskuse</w:t>
             </w:r>
             <w:r>
               <w:rPr>
@@ -3674,7 +3901,7 @@
               <w:rPr>
                 <w:webHidden/>
               </w:rPr>
-              <w:instrText xml:space="preserve"> PAGEREF _Toc135056274 \h </w:instrText>
+              <w:instrText xml:space="preserve"> PAGEREF _Toc137569372 \h </w:instrText>
             </w:r>
             <w:r>
               <w:rPr>
@@ -3691,7 +3918,7 @@
               <w:rPr>
                 <w:webHidden/>
               </w:rPr>
-              <w:t>12</w:t>
+              <w:t>14</w:t>
             </w:r>
             <w:r>
               <w:rPr>
@@ -3713,12 +3940,12 @@
               <w14:ligatures w14:val="standardContextual"/>
             </w:rPr>
           </w:pPr>
-          <w:hyperlink w:anchor="_Toc135056275" w:history="1">
+          <w:hyperlink w:anchor="_Toc137569373" w:history="1">
             <w:r>
               <w:rPr>
                 <w:rStyle w:val="Hyperlink"/>
               </w:rPr>
-              <w:t>4</w:t>
+              <w:t>5</w:t>
             </w:r>
             <w:r>
               <w:rPr>
@@ -3735,7 +3962,7 @@
               <w:rPr>
                 <w:rStyle w:val="Hyperlink"/>
               </w:rPr>
-              <w:t>Diskuse</w:t>
+              <w:t>Závěr</w:t>
             </w:r>
             <w:r>
               <w:rPr>
@@ -3753,7 +3980,7 @@
               <w:rPr>
                 <w:webHidden/>
               </w:rPr>
-              <w:instrText xml:space="preserve"> PAGEREF _Toc135056275 \h </w:instrText>
+              <w:instrText xml:space="preserve"> PAGEREF _Toc137569373 \h </w:instrText>
             </w:r>
             <w:r>
               <w:rPr>
@@ -3770,7 +3997,7 @@
               <w:rPr>
                 <w:webHidden/>
               </w:rPr>
-              <w:t>14</w:t>
+              <w:t>15</w:t>
             </w:r>
             <w:r>
               <w:rPr>
@@ -3792,64 +4019,47 @@
               <w14:ligatures w14:val="standardContextual"/>
             </w:rPr>
           </w:pPr>
-          <w:hyperlink w:anchor="_Toc135056276" w:history="1">
+          <w:hyperlink w:anchor="_Toc137569374" w:history="1">
             <w:r>
               <w:rPr>
                 <w:rStyle w:val="Hyperlink"/>
               </w:rPr>
-              <w:t>5</w:t>
-            </w:r>
-            <w:r>
-              <w:rPr>
-                <w:rFonts w:asciiTheme="minorHAnsi" w:eastAsiaTheme="minorEastAsia" w:hAnsiTheme="minorHAnsi" w:cstheme="minorBidi"/>
-                <w:b w:val="0"/>
-                <w:kern w:val="2"/>
-                <w:sz w:val="22"/>
-                <w:lang w:val="en-US"/>
-                <w14:ligatures w14:val="standardContextual"/>
+              <w:t>Seznam použité literatury</w:t>
+            </w:r>
+            <w:r>
+              <w:rPr>
+                <w:webHidden/>
               </w:rPr>
               <w:tab/>
             </w:r>
             <w:r>
               <w:rPr>
-                <w:rStyle w:val="Hyperlink"/>
-              </w:rPr>
-              <w:t>Závěr</w:t>
-            </w:r>
-            <w:r>
-              <w:rPr>
                 <w:webHidden/>
               </w:rPr>
-              <w:tab/>
+              <w:fldChar w:fldCharType="begin"/>
             </w:r>
             <w:r>
               <w:rPr>
                 <w:webHidden/>
               </w:rPr>
-              <w:fldChar w:fldCharType="begin"/>
+              <w:instrText xml:space="preserve"> PAGEREF _Toc137569374 \h </w:instrText>
             </w:r>
             <w:r>
               <w:rPr>
                 <w:webHidden/>
               </w:rPr>
-              <w:instrText xml:space="preserve"> PAGEREF _Toc135056276 \h </w:instrText>
             </w:r>
             <w:r>
               <w:rPr>
                 <w:webHidden/>
               </w:rPr>
+              <w:fldChar w:fldCharType="separate"/>
             </w:r>
             <w:r>
               <w:rPr>
                 <w:webHidden/>
               </w:rPr>
-              <w:fldChar w:fldCharType="separate"/>
-            </w:r>
-            <w:r>
-              <w:rPr>
-                <w:webHidden/>
-              </w:rPr>
-              <w:t>15</w:t>
+              <w:t>16</w:t>
             </w:r>
             <w:r>
               <w:rPr>
@@ -3871,12 +4081,12 @@
               <w14:ligatures w14:val="standardContextual"/>
             </w:rPr>
           </w:pPr>
-          <w:hyperlink w:anchor="_Toc135056277" w:history="1">
+          <w:hyperlink w:anchor="_Toc137569375" w:history="1">
             <w:r>
               <w:rPr>
                 <w:rStyle w:val="Hyperlink"/>
               </w:rPr>
-              <w:t>Seznam použité literatury</w:t>
+              <w:t>Příloha A: Požadavky na formátování práce</w:t>
             </w:r>
             <w:r>
               <w:rPr>
@@ -3894,7 +4104,7 @@
               <w:rPr>
                 <w:webHidden/>
               </w:rPr>
-              <w:instrText xml:space="preserve"> PAGEREF _Toc135056277 \h </w:instrText>
+              <w:instrText xml:space="preserve"> PAGEREF _Toc137569375 \h </w:instrText>
             </w:r>
             <w:r>
               <w:rPr>
@@ -3911,7 +4121,7 @@
               <w:rPr>
                 <w:webHidden/>
               </w:rPr>
-              <w:t>16</w:t>
+              <w:t>17</w:t>
             </w:r>
             <w:r>
               <w:rPr>
@@ -3933,12 +4143,12 @@
               <w14:ligatures w14:val="standardContextual"/>
             </w:rPr>
           </w:pPr>
-          <w:hyperlink w:anchor="_Toc135056278" w:history="1">
+          <w:hyperlink w:anchor="_Toc137569376" w:history="1">
             <w:r>
               <w:rPr>
                 <w:rStyle w:val="Hyperlink"/>
               </w:rPr>
-              <w:t>Příloha A: Požadavky na formátování práce</w:t>
+              <w:t>Příloha B: Základní typografické zásady</w:t>
             </w:r>
             <w:r>
               <w:rPr>
@@ -3956,7 +4166,7 @@
               <w:rPr>
                 <w:webHidden/>
               </w:rPr>
-              <w:instrText xml:space="preserve"> PAGEREF _Toc135056278 \h </w:instrText>
+              <w:instrText xml:space="preserve"> PAGEREF _Toc137569376 \h </w:instrText>
             </w:r>
             <w:r>
               <w:rPr>
@@ -3973,7 +4183,7 @@
               <w:rPr>
                 <w:webHidden/>
               </w:rPr>
-              <w:t>17</w:t>
+              <w:t>18</w:t>
             </w:r>
             <w:r>
               <w:rPr>
@@ -3995,12 +4205,12 @@
               <w14:ligatures w14:val="standardContextual"/>
             </w:rPr>
           </w:pPr>
-          <w:hyperlink w:anchor="_Toc135056279" w:history="1">
+          <w:hyperlink w:anchor="_Toc137569377" w:history="1">
             <w:r>
               <w:rPr>
                 <w:rStyle w:val="Hyperlink"/>
               </w:rPr>
-              <w:t>Příloha B: Základní typografické zásady</w:t>
+              <w:t>Příloha C: Další doporučení pro přehlednost textu</w:t>
             </w:r>
             <w:r>
               <w:rPr>
@@ -4018,7 +4228,7 @@
               <w:rPr>
                 <w:webHidden/>
               </w:rPr>
-              <w:instrText xml:space="preserve"> PAGEREF _Toc135056279 \h </w:instrText>
+              <w:instrText xml:space="preserve"> PAGEREF _Toc137569377 \h </w:instrText>
             </w:r>
             <w:r>
               <w:rPr>
@@ -4035,7 +4245,7 @@
               <w:rPr>
                 <w:webHidden/>
               </w:rPr>
-              <w:t>18</w:t>
+              <w:t>19</w:t>
             </w:r>
             <w:r>
               <w:rPr>
@@ -4057,12 +4267,12 @@
               <w14:ligatures w14:val="standardContextual"/>
             </w:rPr>
           </w:pPr>
-          <w:hyperlink w:anchor="_Toc135056280" w:history="1">
+          <w:hyperlink w:anchor="_Toc137569378" w:history="1">
             <w:r>
               <w:rPr>
                 <w:rStyle w:val="Hyperlink"/>
               </w:rPr>
-              <w:t>Příloha C: Další doporučení pro přehlednost textu</w:t>
+              <w:t>Příloha D: Obsah přiloženého CD</w:t>
             </w:r>
             <w:r>
               <w:rPr>
@@ -4080,69 +4290,7 @@
               <w:rPr>
                 <w:webHidden/>
               </w:rPr>
-              <w:instrText xml:space="preserve"> PAGEREF _Toc135056280 \h </w:instrText>
-            </w:r>
-            <w:r>
-              <w:rPr>
-                <w:webHidden/>
-              </w:rPr>
-            </w:r>
-            <w:r>
-              <w:rPr>
-                <w:webHidden/>
-              </w:rPr>
-              <w:fldChar w:fldCharType="separate"/>
-            </w:r>
-            <w:r>
-              <w:rPr>
-                <w:webHidden/>
-              </w:rPr>
-              <w:t>19</w:t>
-            </w:r>
-            <w:r>
-              <w:rPr>
-                <w:webHidden/>
-              </w:rPr>
-              <w:fldChar w:fldCharType="end"/>
-            </w:r>
-          </w:hyperlink>
-        </w:p>
-        <w:p>
-          <w:pPr>
-            <w:pStyle w:val="TOC1"/>
-            <w:rPr>
-              <w:rFonts w:asciiTheme="minorHAnsi" w:eastAsiaTheme="minorEastAsia" w:hAnsiTheme="minorHAnsi" w:cstheme="minorBidi"/>
-              <w:b w:val="0"/>
-              <w:kern w:val="2"/>
-              <w:sz w:val="22"/>
-              <w:lang w:val="en-US"/>
-              <w14:ligatures w14:val="standardContextual"/>
-            </w:rPr>
-          </w:pPr>
-          <w:hyperlink w:anchor="_Toc135056281" w:history="1">
-            <w:r>
-              <w:rPr>
-                <w:rStyle w:val="Hyperlink"/>
-              </w:rPr>
-              <w:t>Příloha D: Obsah přiloženého CD</w:t>
-            </w:r>
-            <w:r>
-              <w:rPr>
-                <w:webHidden/>
-              </w:rPr>
-              <w:tab/>
-            </w:r>
-            <w:r>
-              <w:rPr>
-                <w:webHidden/>
-              </w:rPr>
-              <w:fldChar w:fldCharType="begin"/>
-            </w:r>
-            <w:r>
-              <w:rPr>
-                <w:webHidden/>
-              </w:rPr>
-              <w:instrText xml:space="preserve"> PAGEREF _Toc135056281 \h </w:instrText>
+              <w:instrText xml:space="preserve"> PAGEREF _Toc137569378 \h </w:instrText>
             </w:r>
             <w:r>
               <w:rPr>
@@ -4226,7 +4374,7 @@
       </w:pPr>
       <w:bookmarkStart w:id="0" w:name="_Toc350012458"/>
       <w:bookmarkStart w:id="1" w:name="_Toc386301756"/>
-      <w:bookmarkStart w:id="2" w:name="_Toc135056268"/>
+      <w:bookmarkStart w:id="2" w:name="_Toc137569358"/>
       <w:r>
         <w:lastRenderedPageBreak/>
         <w:t>S</w:t>
@@ -4440,7 +4588,7 @@
       </w:pPr>
       <w:bookmarkStart w:id="3" w:name="_Toc350012459"/>
       <w:bookmarkStart w:id="4" w:name="_Toc386301757"/>
-      <w:bookmarkStart w:id="5" w:name="_Toc135056269"/>
+      <w:bookmarkStart w:id="5" w:name="_Toc137569359"/>
       <w:r>
         <w:lastRenderedPageBreak/>
         <w:t>Úvod</w:t>
@@ -4485,27 +4633,68 @@
     <w:p>
       <w:pPr>
         <w:ind w:firstLine="0"/>
+      </w:pPr>
+      <w:r>
+        <w:t>Tato semestrální práce se proto zaměří na zkoumání NIS2, navrhované revize NIS1, s cílem zhodnotit její potenciál pro zlepšení kybernetické bezpečnosti v EU. Kromě toho se budu věnovat také analýze nového zákona o kybernetické bezpečnosti v České republice, který představuje náš</w:t>
+      </w:r>
+      <w:r>
+        <w:t>i</w:t>
+      </w:r>
+      <w:r>
+        <w:t xml:space="preserve"> národní odpověď na NIS2 a je klíčový pro integraci této evropské směrnice do našeho právního systému.</w:t>
+      </w:r>
+    </w:p>
+    <w:p>
+      <w:pPr>
+        <w:ind w:firstLine="0"/>
+      </w:pPr>
+    </w:p>
+    <w:p>
+      <w:pPr>
+        <w:ind w:firstLine="0"/>
+      </w:pPr>
+    </w:p>
+    <w:p>
+      <w:pPr>
+        <w:ind w:firstLine="0"/>
+      </w:pPr>
+    </w:p>
+    <w:p>
+      <w:pPr>
+        <w:ind w:firstLine="0"/>
+      </w:pPr>
+    </w:p>
+    <w:p>
+      <w:pPr>
+        <w:ind w:firstLine="0"/>
+      </w:pPr>
+    </w:p>
+    <w:p>
+      <w:pPr>
+        <w:ind w:firstLine="0"/>
+      </w:pPr>
+    </w:p>
+    <w:p>
+      <w:pPr>
+        <w:ind w:firstLine="0"/>
+      </w:pPr>
+    </w:p>
+    <w:p>
+      <w:pPr>
+        <w:ind w:firstLine="0"/>
         <w:rPr>
           <w:lang w:val="en-US"/>
         </w:rPr>
       </w:pPr>
-      <w:r>
-        <w:t>Tato semestrální práce se proto zaměří na zkoumání NIS2, navrhované revize NIS1, s cílem zhodnotit její potenciál pro zlepšení kybernetické bezpečnosti v EU. Kromě toho se budu věnovat také analýze nového zákona o kybernetické bezpečnosti v České republice, který představuje náš</w:t>
-      </w:r>
-      <w:r>
-        <w:t>i</w:t>
-      </w:r>
-      <w:r>
-        <w:t xml:space="preserve"> národní odpověď na NIS2 a je klíčový pro integraci této evropské směrnice do našeho právního systému.</w:t>
-      </w:r>
     </w:p>
     <w:p>
       <w:pPr>
         <w:pStyle w:val="Heading2"/>
       </w:pPr>
       <w:bookmarkStart w:id="6" w:name="_Toc386301758"/>
-      <w:bookmarkStart w:id="7" w:name="_Toc135056270"/>
-      <w:r>
+      <w:bookmarkStart w:id="7" w:name="_Toc137569360"/>
+      <w:r>
+        <w:lastRenderedPageBreak/>
         <w:t xml:space="preserve">Přehled </w:t>
       </w:r>
       <w:r>
@@ -4543,6 +4732,600 @@
     <w:p>
       <w:r>
         <w:t>Je důležité poznamenat, že tento zákon byl přijat v roce 2014, a od té doby se digitální prostředí výrazně změnilo. Nové technologie, jako je cloud computing, Internet věcí (IoT) a umělá inteligence, přinášejí nové výzvy v oblasti kybernetické bezpečnosti, které tento zákon nemusí plně pokrýt. Proto je aktuální revize a aktualizace tohoto zákona klíčovou otázkou pro zajištění efektivní ochrany kybernetické bezpečnosti v České republice.</w:t>
+      </w:r>
+    </w:p>
+    <w:p>
+      <w:pPr>
+        <w:pStyle w:val="Heading2"/>
+      </w:pPr>
+      <w:bookmarkStart w:id="8" w:name="_Toc386301759"/>
+      <w:bookmarkStart w:id="9" w:name="_Toc137569361"/>
+      <w:r>
+        <w:t>Cíle práce</w:t>
+      </w:r>
+      <w:bookmarkEnd w:id="8"/>
+      <w:bookmarkEnd w:id="9"/>
+    </w:p>
+    <w:p>
+      <w:pPr>
+        <w:pStyle w:val="ListParagraph"/>
+        <w:numPr>
+          <w:ilvl w:val="0"/>
+          <w:numId w:val="21"/>
+        </w:numPr>
+        <w:rPr>
+          <w:rFonts w:eastAsiaTheme="minorEastAsia"/>
+          <w:lang w:val="en-US"/>
+        </w:rPr>
+      </w:pPr>
+      <w:bookmarkStart w:id="10" w:name="_Toc137569362"/>
+      <w:proofErr w:type="spellStart"/>
+      <w:r>
+        <w:rPr>
+          <w:lang w:val="en-US"/>
+        </w:rPr>
+        <w:t>Zjistit</w:t>
+      </w:r>
+      <w:proofErr w:type="spellEnd"/>
+      <w:r>
+        <w:rPr>
+          <w:lang w:val="en-US"/>
+        </w:rPr>
+        <w:t xml:space="preserve"> </w:t>
+      </w:r>
+      <w:proofErr w:type="spellStart"/>
+      <w:r>
+        <w:rPr>
+          <w:lang w:val="en-US"/>
+        </w:rPr>
+        <w:t>současný</w:t>
+      </w:r>
+      <w:proofErr w:type="spellEnd"/>
+      <w:r>
+        <w:rPr>
+          <w:lang w:val="en-US"/>
+        </w:rPr>
+        <w:t xml:space="preserve"> </w:t>
+      </w:r>
+      <w:proofErr w:type="spellStart"/>
+      <w:r>
+        <w:rPr>
+          <w:lang w:val="en-US"/>
+        </w:rPr>
+        <w:t>stav</w:t>
+      </w:r>
+      <w:proofErr w:type="spellEnd"/>
+      <w:r>
+        <w:rPr>
+          <w:lang w:val="en-US"/>
+        </w:rPr>
+        <w:t xml:space="preserve"> NIS1 a ZoKB.</w:t>
+      </w:r>
+      <w:bookmarkEnd w:id="10"/>
+    </w:p>
+    <w:p>
+      <w:pPr>
+        <w:pStyle w:val="ListParagraph"/>
+        <w:numPr>
+          <w:ilvl w:val="0"/>
+          <w:numId w:val="21"/>
+        </w:numPr>
+        <w:rPr>
+          <w:rFonts w:eastAsiaTheme="minorEastAsia"/>
+        </w:rPr>
+      </w:pPr>
+      <w:bookmarkStart w:id="11" w:name="_Toc137569363"/>
+      <w:proofErr w:type="spellStart"/>
+      <w:r>
+        <w:rPr>
+          <w:lang w:val="en-US"/>
+        </w:rPr>
+        <w:t>Nastudovat</w:t>
+      </w:r>
+      <w:proofErr w:type="spellEnd"/>
+      <w:r>
+        <w:rPr>
+          <w:lang w:val="en-US"/>
+        </w:rPr>
+        <w:t xml:space="preserve"> NIS2, </w:t>
+      </w:r>
+      <w:proofErr w:type="spellStart"/>
+      <w:r>
+        <w:rPr>
+          <w:lang w:val="en-US"/>
+        </w:rPr>
+        <w:t>pochopit</w:t>
+      </w:r>
+      <w:proofErr w:type="spellEnd"/>
+      <w:r>
+        <w:rPr>
+          <w:lang w:val="en-US"/>
+        </w:rPr>
+        <w:t xml:space="preserve"> </w:t>
+      </w:r>
+      <w:proofErr w:type="spellStart"/>
+      <w:r>
+        <w:rPr>
+          <w:lang w:val="en-US"/>
+        </w:rPr>
+        <w:t>důvody</w:t>
+      </w:r>
+      <w:proofErr w:type="spellEnd"/>
+      <w:r>
+        <w:rPr>
+          <w:lang w:val="en-US"/>
+        </w:rPr>
+        <w:t xml:space="preserve"> </w:t>
+      </w:r>
+      <w:proofErr w:type="spellStart"/>
+      <w:r>
+        <w:rPr>
+          <w:lang w:val="en-US"/>
+        </w:rPr>
+        <w:t>zavedení</w:t>
+      </w:r>
+      <w:proofErr w:type="spellEnd"/>
+      <w:r>
+        <w:rPr>
+          <w:lang w:val="en-US"/>
+        </w:rPr>
+        <w:t>, a</w:t>
+      </w:r>
+      <w:r>
+        <w:t xml:space="preserve"> její význam.</w:t>
+      </w:r>
+      <w:bookmarkEnd w:id="11"/>
+    </w:p>
+    <w:p>
+      <w:pPr>
+        <w:pStyle w:val="ListParagraph"/>
+        <w:numPr>
+          <w:ilvl w:val="0"/>
+          <w:numId w:val="21"/>
+        </w:numPr>
+        <w:rPr>
+          <w:lang w:val="en-US"/>
+        </w:rPr>
+      </w:pPr>
+      <w:bookmarkStart w:id="12" w:name="_Toc137569364"/>
+      <w:proofErr w:type="spellStart"/>
+      <w:r>
+        <w:rPr>
+          <w:lang w:val="en-US"/>
+        </w:rPr>
+        <w:t>Projít</w:t>
+      </w:r>
+      <w:proofErr w:type="spellEnd"/>
+      <w:r>
+        <w:rPr>
+          <w:lang w:val="en-US"/>
+        </w:rPr>
+        <w:t xml:space="preserve"> </w:t>
+      </w:r>
+      <w:proofErr w:type="spellStart"/>
+      <w:r>
+        <w:rPr>
+          <w:lang w:val="en-US"/>
+        </w:rPr>
+        <w:t>si</w:t>
+      </w:r>
+      <w:proofErr w:type="spellEnd"/>
+      <w:r>
+        <w:rPr>
+          <w:lang w:val="en-US"/>
+        </w:rPr>
+        <w:t xml:space="preserve"> </w:t>
+      </w:r>
+      <w:proofErr w:type="spellStart"/>
+      <w:r>
+        <w:rPr>
+          <w:lang w:val="en-US"/>
+        </w:rPr>
+        <w:t>změny</w:t>
+      </w:r>
+      <w:proofErr w:type="spellEnd"/>
+      <w:r>
+        <w:rPr>
+          <w:lang w:val="en-US"/>
+        </w:rPr>
+        <w:t xml:space="preserve"> </w:t>
+      </w:r>
+      <w:proofErr w:type="spellStart"/>
+      <w:r>
+        <w:rPr>
+          <w:lang w:val="en-US"/>
+        </w:rPr>
+        <w:t>navrhované</w:t>
+      </w:r>
+      <w:proofErr w:type="spellEnd"/>
+      <w:r>
+        <w:rPr>
+          <w:lang w:val="en-US"/>
+        </w:rPr>
+        <w:t xml:space="preserve"> </w:t>
+      </w:r>
+      <w:proofErr w:type="spellStart"/>
+      <w:r>
+        <w:rPr>
+          <w:lang w:val="en-US"/>
+        </w:rPr>
+        <w:t>NÚKIBem</w:t>
+      </w:r>
+      <w:proofErr w:type="spellEnd"/>
+      <w:r>
+        <w:rPr>
+          <w:lang w:val="en-US"/>
+        </w:rPr>
+        <w:t xml:space="preserve"> a </w:t>
+      </w:r>
+      <w:proofErr w:type="spellStart"/>
+      <w:r>
+        <w:rPr>
+          <w:lang w:val="en-US"/>
+        </w:rPr>
+        <w:t>pochopit</w:t>
+      </w:r>
+      <w:proofErr w:type="spellEnd"/>
+      <w:r>
+        <w:rPr>
+          <w:lang w:val="en-US"/>
+        </w:rPr>
+        <w:t xml:space="preserve"> </w:t>
+      </w:r>
+      <w:proofErr w:type="spellStart"/>
+      <w:r>
+        <w:rPr>
+          <w:lang w:val="en-US"/>
+        </w:rPr>
+        <w:t>změny</w:t>
+      </w:r>
+      <w:proofErr w:type="spellEnd"/>
+      <w:r>
+        <w:rPr>
+          <w:lang w:val="en-US"/>
+        </w:rPr>
+        <w:t xml:space="preserve"> </w:t>
+      </w:r>
+      <w:proofErr w:type="spellStart"/>
+      <w:r>
+        <w:rPr>
+          <w:lang w:val="en-US"/>
+        </w:rPr>
+        <w:t>týkající</w:t>
+      </w:r>
+      <w:proofErr w:type="spellEnd"/>
+      <w:r>
+        <w:rPr>
+          <w:lang w:val="en-US"/>
+        </w:rPr>
+        <w:t xml:space="preserve"> se </w:t>
+      </w:r>
+      <w:proofErr w:type="spellStart"/>
+      <w:r>
+        <w:rPr>
+          <w:lang w:val="en-US"/>
+        </w:rPr>
+        <w:t>nového</w:t>
+      </w:r>
+      <w:proofErr w:type="spellEnd"/>
+      <w:r>
+        <w:rPr>
+          <w:lang w:val="en-US"/>
+        </w:rPr>
+        <w:t xml:space="preserve"> ZoKB</w:t>
+      </w:r>
+      <w:bookmarkEnd w:id="12"/>
+    </w:p>
+    <w:p>
+      <w:pPr>
+        <w:pStyle w:val="ListParagraph"/>
+        <w:numPr>
+          <w:ilvl w:val="0"/>
+          <w:numId w:val="21"/>
+        </w:numPr>
+        <w:rPr>
+          <w:lang w:val="en-US"/>
+        </w:rPr>
+      </w:pPr>
+      <w:bookmarkStart w:id="13" w:name="_Toc137569365"/>
+      <w:proofErr w:type="spellStart"/>
+      <w:r>
+        <w:rPr>
+          <w:lang w:val="en-US"/>
+        </w:rPr>
+        <w:t>Zanalyzovat</w:t>
+      </w:r>
+      <w:proofErr w:type="spellEnd"/>
+      <w:r>
+        <w:rPr>
+          <w:lang w:val="en-US"/>
+        </w:rPr>
+        <w:t xml:space="preserve"> </w:t>
+      </w:r>
+      <w:proofErr w:type="spellStart"/>
+      <w:r>
+        <w:rPr>
+          <w:lang w:val="en-US"/>
+        </w:rPr>
+        <w:t>změny</w:t>
+      </w:r>
+      <w:proofErr w:type="spellEnd"/>
+      <w:r>
+        <w:rPr>
+          <w:lang w:val="en-US"/>
+        </w:rPr>
+        <w:t xml:space="preserve"> a </w:t>
+      </w:r>
+      <w:proofErr w:type="spellStart"/>
+      <w:r>
+        <w:rPr>
+          <w:lang w:val="en-US"/>
+        </w:rPr>
+        <w:t>nové</w:t>
+      </w:r>
+      <w:proofErr w:type="spellEnd"/>
+      <w:r>
+        <w:rPr>
+          <w:lang w:val="en-US"/>
+        </w:rPr>
+        <w:t xml:space="preserve"> </w:t>
+      </w:r>
+      <w:proofErr w:type="spellStart"/>
+      <w:r>
+        <w:rPr>
+          <w:lang w:val="en-US"/>
+        </w:rPr>
+        <w:t>subjekty</w:t>
+      </w:r>
+      <w:proofErr w:type="spellEnd"/>
+      <w:r>
+        <w:rPr>
+          <w:lang w:val="en-US"/>
+        </w:rPr>
+        <w:t xml:space="preserve"> pro </w:t>
+      </w:r>
+      <w:proofErr w:type="spellStart"/>
+      <w:r>
+        <w:rPr>
+          <w:lang w:val="en-US"/>
+        </w:rPr>
+        <w:t>řízení</w:t>
+      </w:r>
+      <w:proofErr w:type="spellEnd"/>
+      <w:r>
+        <w:rPr>
+          <w:lang w:val="en-US"/>
+        </w:rPr>
+        <w:t xml:space="preserve"> </w:t>
+      </w:r>
+      <w:proofErr w:type="spellStart"/>
+      <w:r>
+        <w:rPr>
+          <w:lang w:val="en-US"/>
+        </w:rPr>
+        <w:t>Kybernetické</w:t>
+      </w:r>
+      <w:proofErr w:type="spellEnd"/>
+      <w:r>
+        <w:rPr>
+          <w:lang w:val="en-US"/>
+        </w:rPr>
+        <w:t xml:space="preserve"> </w:t>
+      </w:r>
+      <w:proofErr w:type="spellStart"/>
+      <w:r>
+        <w:rPr>
+          <w:lang w:val="en-US"/>
+        </w:rPr>
+        <w:t>bezpečnosti</w:t>
+      </w:r>
+      <w:bookmarkEnd w:id="13"/>
+      <w:proofErr w:type="spellEnd"/>
+    </w:p>
+    <w:p>
+      <w:pPr>
+        <w:pStyle w:val="ListParagraph"/>
+        <w:numPr>
+          <w:ilvl w:val="0"/>
+          <w:numId w:val="21"/>
+        </w:numPr>
+        <w:rPr>
+          <w:rFonts w:eastAsiaTheme="minorEastAsia"/>
+          <w:lang w:val="en-US"/>
+        </w:rPr>
+      </w:pPr>
+      <w:bookmarkStart w:id="14" w:name="_Toc137569366"/>
+      <w:proofErr w:type="spellStart"/>
+      <w:r>
+        <w:rPr>
+          <w:lang w:val="en-US"/>
+        </w:rPr>
+        <w:t>Zhodnotit</w:t>
+      </w:r>
+      <w:proofErr w:type="spellEnd"/>
+      <w:r>
+        <w:rPr>
+          <w:lang w:val="en-US"/>
+        </w:rPr>
+        <w:t xml:space="preserve"> </w:t>
+      </w:r>
+      <w:proofErr w:type="spellStart"/>
+      <w:r>
+        <w:rPr>
+          <w:lang w:val="en-US"/>
+        </w:rPr>
+        <w:t>změny</w:t>
+      </w:r>
+      <w:proofErr w:type="spellEnd"/>
+      <w:r>
+        <w:rPr>
+          <w:lang w:val="en-US"/>
+        </w:rPr>
+        <w:t xml:space="preserve"> pro </w:t>
+      </w:r>
+      <w:proofErr w:type="spellStart"/>
+      <w:r>
+        <w:rPr>
+          <w:lang w:val="en-US"/>
+        </w:rPr>
+        <w:t>zdravotnické</w:t>
+      </w:r>
+      <w:proofErr w:type="spellEnd"/>
+      <w:r>
+        <w:rPr>
+          <w:lang w:val="en-US"/>
+        </w:rPr>
+        <w:t xml:space="preserve"> </w:t>
+      </w:r>
+      <w:proofErr w:type="spellStart"/>
+      <w:r>
+        <w:rPr>
+          <w:lang w:val="en-US"/>
+        </w:rPr>
+        <w:t>subjekty</w:t>
+      </w:r>
+      <w:bookmarkEnd w:id="14"/>
+      <w:proofErr w:type="spellEnd"/>
+    </w:p>
+    <w:p>
+      <w:pPr>
+        <w:ind w:firstLine="0"/>
+        <w:rPr>
+          <w:lang w:val="en-US"/>
+        </w:rPr>
+      </w:pPr>
+    </w:p>
+    <w:p>
+      <w:pPr>
+        <w:pStyle w:val="Heading1"/>
+      </w:pPr>
+      <w:bookmarkStart w:id="15" w:name="_Toc386301760"/>
+      <w:bookmarkStart w:id="16" w:name="_Toc137569367"/>
+      <w:r>
+        <w:lastRenderedPageBreak/>
+        <w:t>Metody</w:t>
+      </w:r>
+      <w:bookmarkEnd w:id="15"/>
+      <w:bookmarkEnd w:id="16"/>
+    </w:p>
+    <w:p>
+      <w:pPr>
+        <w:pStyle w:val="Heading2"/>
+      </w:pPr>
+      <w:r>
+        <w:t xml:space="preserve"> </w:t>
+      </w:r>
+      <w:bookmarkStart w:id="17" w:name="_Toc137569368"/>
+      <w:r>
+        <w:t>Současný stav NIS1 a ZoKB</w:t>
+      </w:r>
+      <w:bookmarkEnd w:id="17"/>
+    </w:p>
+    <w:p>
+      <w:pPr>
+        <w:ind w:firstLine="0"/>
+        <w:rPr>
+          <w:lang w:val="en-US"/>
+        </w:rPr>
+      </w:pPr>
+      <w:r>
+        <w:t>Tři základní dokumenty pro Kybernetickou Bezpečnost v ČR:</w:t>
+      </w:r>
+    </w:p>
+    <w:p>
+      <w:pPr>
+        <w:rPr>
+          <w:lang w:val="en-US"/>
+        </w:rPr>
+      </w:pPr>
+      <w:r>
+        <w:t xml:space="preserve"> - </w:t>
+      </w:r>
+      <w:r>
+        <w:rPr>
+          <w:lang w:val="en-US"/>
+        </w:rPr>
+        <w:t xml:space="preserve">NIS1 – </w:t>
+      </w:r>
+      <w:proofErr w:type="spellStart"/>
+      <w:r>
+        <w:rPr>
+          <w:lang w:val="en-US"/>
+        </w:rPr>
+        <w:t>sm</w:t>
+      </w:r>
+      <w:proofErr w:type="spellEnd"/>
+      <w:r>
+        <w:t>ěrnice</w:t>
+      </w:r>
+      <w:r>
+        <w:rPr>
+          <w:lang w:val="en-US"/>
+        </w:rPr>
+        <w:t xml:space="preserve"> od EU</w:t>
+      </w:r>
+      <w:r>
+        <w:t xml:space="preserve"> </w:t>
+      </w:r>
+      <w:r>
+        <w:rPr>
+          <w:lang w:val="en-US"/>
+        </w:rPr>
+        <w:t>2016/1148</w:t>
+      </w:r>
+    </w:p>
+    <w:p>
+      <w:pPr>
+        <w:rPr>
+          <w:lang w:val="en-US"/>
+        </w:rPr>
+      </w:pPr>
+      <w:r>
+        <w:t xml:space="preserve"> - ZoKB – Zákon o Kybernetické Bezpečnosti č.181/2014</w:t>
+      </w:r>
+    </w:p>
+    <w:p>
+      <w:pPr>
+        <w:rPr>
+          <w:lang w:val="en-US"/>
+        </w:rPr>
+      </w:pPr>
+      <w:r>
+        <w:t xml:space="preserve"> - Vyhláška 82/2018 – Vyhláška o Kybernetické bezpečnosti</w:t>
+      </w:r>
+    </w:p>
+    <w:p>
+      <w:pPr>
+        <w:ind w:firstLine="0"/>
+      </w:pPr>
+      <w:r>
+        <w:t>Pojďme si každý dokument představit:</w:t>
+      </w:r>
+    </w:p>
+    <w:p>
+      <w:pPr>
+        <w:pStyle w:val="Heading3"/>
+      </w:pPr>
+      <w:bookmarkStart w:id="18" w:name="_Toc137569369"/>
+      <w:r>
+        <w:t>NIS 1</w:t>
+      </w:r>
+      <w:bookmarkEnd w:id="18"/>
+    </w:p>
+    <w:p>
+      <w:pPr>
+        <w:ind w:firstLine="0"/>
+      </w:pPr>
+      <w:r>
+        <w:t>Směrnice o síťové a informační bezpečnosti (NIS), známá také jako NIS1, je první legislativní krok Evropské unie v oblasti kybernetické bezpečnosti. Byla přijata v červenci 2016 s cílem zvýšit celkovou úroveň kybernetické bezpečnosti v EU. NIS1 se zaměřuje na poskytování právních rámců pro zajištění bezpečnosti sítí a informací, zvláště u operátorů základních služeb (například v energetice, dopravě, bankovnictví a zdravotní péči) a poskytovatelů digitálních služeb (jako jsou online tržiště, cloudové služby a vyhledávače).</w:t>
+      </w:r>
+    </w:p>
+    <w:p>
+      <w:pPr>
+        <w:ind w:firstLine="0"/>
+      </w:pPr>
+      <w:r>
+        <w:t>Směrnice stanovuje minimální bezpečnostní standardy a požadavky na oznámení incidentů pro tyto společnosti. Dále také požaduje, aby všechny členské státy EU zřídily nezávislý národní úřad pro kybernetickou bezpečnost, který by měl dostatečné zdroje na to, aby mohl reagovat na incidenty a monitorovat uplatňování těchto bezpečnostních opatření. Tento rámec také podporuje spolupráci mezi členskými státy EU v oblasti sdílení informací a nejlepších postupů.</w:t>
       </w:r>
     </w:p>
     <w:p/>
@@ -4550,672 +5333,151 @@
     <w:p/>
     <w:p/>
     <w:p/>
-    <w:p>
-      <w:pPr>
-        <w:pStyle w:val="Heading2"/>
-      </w:pPr>
-      <w:bookmarkStart w:id="8" w:name="_Toc386301759"/>
-      <w:bookmarkStart w:id="9" w:name="_Toc135056271"/>
-      <w:r>
-        <w:t>Cíle práce</w:t>
-      </w:r>
-      <w:bookmarkEnd w:id="8"/>
-      <w:bookmarkEnd w:id="9"/>
-    </w:p>
-    <w:p>
-      <w:pPr>
-        <w:pStyle w:val="Normlnbezodsazen"/>
-      </w:pPr>
-      <w:r>
-        <w:rPr>
-          <w:highlight w:val="yellow"/>
-        </w:rPr>
-        <w:t xml:space="preserve">Zde </w:t>
-      </w:r>
-      <w:r>
-        <w:rPr>
-          <w:highlight w:val="yellow"/>
-        </w:rPr>
-        <w:t xml:space="preserve">mají </w:t>
-      </w:r>
-      <w:r>
-        <w:rPr>
-          <w:highlight w:val="yellow"/>
-        </w:rPr>
-        <w:t>být výstižně popsány vytyčené cíle Vaší práce, vycházející ze zadání práce. Na rozdíl od velmi stručného zadání práce je nutné cíle v této části specifikovat podrobněji a vhodné je i rozvést cíle do jednotlivých podcílů.</w:t>
-      </w:r>
-    </w:p>
+    <w:p/>
+    <w:p/>
+    <w:p/>
+    <w:p/>
     <w:p>
       <w:pPr>
         <w:pStyle w:val="Heading3"/>
       </w:pPr>
-      <w:bookmarkStart w:id="10" w:name="_Toc135056272"/>
-      <w:r>
-        <w:t>Alternativní postup</w:t>
-      </w:r>
-      <w:bookmarkEnd w:id="10"/>
-    </w:p>
-    <w:p>
-      <w:pPr>
-        <w:pStyle w:val="Normlnbezodsazen"/>
-      </w:pPr>
-      <w:r>
-        <w:rPr>
-          <w:b/>
-          <w:highlight w:val="yellow"/>
-        </w:rPr>
-        <w:t xml:space="preserve">Alternativně lze po stručném úvodu </w:t>
-      </w:r>
-      <w:r>
-        <w:rPr>
-          <w:b/>
-          <w:highlight w:val="yellow"/>
-        </w:rPr>
-        <w:t>a cílech práce, uvedených v</w:t>
-      </w:r>
-      <w:r>
-        <w:rPr>
-          <w:b/>
-          <w:highlight w:val="yellow"/>
-        </w:rPr>
+      <w:bookmarkStart w:id="19" w:name="_Toc137569370"/>
+      <w:r>
+        <w:lastRenderedPageBreak/>
+        <w:t>Zákon o Kybernetické Bezpečnosti č. 181/2014</w:t>
+      </w:r>
+      <w:bookmarkEnd w:id="19"/>
+    </w:p>
+    <w:p/>
+    <w:p>
+      <w:r>
+        <w:t>Zákon o kybernetické bezpečnosti č. 181/2014 Sb., který byl vyhlášen dne 29. srpna 2014 a nabyl účinnosti od 1. ledna 2015, je klíčovým předpisem České republiky, který se zabývá bezpečností kyberprostor</w:t>
+      </w:r>
+      <w:r>
+        <w:t>u.</w:t>
+      </w:r>
+      <w:r>
         <w:t xml:space="preserve"> </w:t>
       </w:r>
-      <w:r>
-        <w:rPr>
-          <w:b/>
-          <w:highlight w:val="yellow"/>
-        </w:rPr>
-        <w:t>kapitole 1</w:t>
-      </w:r>
-      <w:r>
-        <w:rPr>
-          <w:b/>
-          <w:highlight w:val="yellow"/>
-        </w:rPr>
-        <w:t xml:space="preserve">, rozvést </w:t>
-      </w:r>
-      <w:r>
-        <w:rPr>
-          <w:b/>
-          <w:highlight w:val="yellow"/>
-        </w:rPr>
-        <w:t>přehled současného stavu</w:t>
-      </w:r>
-      <w:r>
-        <w:rPr>
-          <w:b/>
-          <w:highlight w:val="yellow"/>
-        </w:rPr>
-        <w:t xml:space="preserve"> </w:t>
-      </w:r>
-      <w:r>
-        <w:rPr>
-          <w:b/>
-          <w:highlight w:val="yellow"/>
-        </w:rPr>
-        <w:t>a používaných metod řešení zadaného problému v</w:t>
-      </w:r>
-      <w:r>
-        <w:rPr>
-          <w:b/>
-          <w:highlight w:val="yellow"/>
-        </w:rPr>
-        <w:t> </w:t>
-      </w:r>
-      <w:r>
-        <w:rPr>
-          <w:b/>
-          <w:highlight w:val="yellow"/>
-        </w:rPr>
-        <w:t>bezprostředně navazující kapitole nebo kapitolách.</w:t>
-      </w:r>
-      <w:r>
-        <w:rPr>
-          <w:highlight w:val="yellow"/>
-        </w:rPr>
-        <w:t xml:space="preserve"> </w:t>
-      </w:r>
-      <w:r>
-        <w:rPr>
-          <w:highlight w:val="yellow"/>
-        </w:rPr>
-        <w:t>Názvy příslušných kapitol a podkapitol jsou voleny s ohledem na jejich konkrétní obsah</w:t>
-      </w:r>
-      <w:r>
-        <w:rPr>
-          <w:highlight w:val="yellow"/>
-        </w:rPr>
-        <w:t>, vždy se ale obsahově jedná o přehled současného stavu dané problematiky.</w:t>
-      </w:r>
-      <w:r>
-        <w:rPr>
-          <w:highlight w:val="yellow"/>
-        </w:rPr>
-        <w:t xml:space="preserve"> Použití této varianty</w:t>
-      </w:r>
-      <w:r>
-        <w:rPr>
-          <w:highlight w:val="yellow"/>
-        </w:rPr>
-        <w:t xml:space="preserve"> </w:t>
-      </w:r>
-      <w:r>
-        <w:rPr>
-          <w:highlight w:val="yellow"/>
-        </w:rPr>
-        <w:t>konzultujte se svým vedoucím práce!</w:t>
-      </w:r>
-    </w:p>
-    <w:p>
-      <w:pPr>
-        <w:pStyle w:val="Heading4"/>
-        <w:rPr>
-          <w:color w:val="FF0000"/>
-        </w:rPr>
-      </w:pPr>
-      <w:r>
-        <w:rPr>
-          <w:color w:val="FF0000"/>
-        </w:rPr>
-        <w:t>Připomenutí</w:t>
-      </w:r>
-    </w:p>
-    <w:p>
-      <w:pPr>
-        <w:pStyle w:val="Normlnbezodsazen"/>
-        <w:rPr>
-          <w:highlight w:val="green"/>
-        </w:rPr>
-        <w:sectPr>
-          <w:pgSz w:w="11906" w:h="16838" w:code="9"/>
-          <w:pgMar w:top="1418" w:right="1418" w:bottom="1418" w:left="1418" w:header="709" w:footer="709" w:gutter="567"/>
-          <w:cols w:space="708"/>
-          <w:docGrid w:linePitch="360"/>
-        </w:sectPr>
-      </w:pPr>
-      <w:r>
-        <w:rPr>
-          <w:highlight w:val="green"/>
-        </w:rPr>
-        <w:t>Úvod a cíle práce jsou při obhajobě práce zpravidla studovány i těmi členy komise, kteří nečetli celou práci. Proto je dobré úvodní kapitolu nepodcenit a ve stručné a konkrétní podobě představit zaměření práce.</w:t>
-      </w:r>
-    </w:p>
+    </w:p>
+    <w:p>
+      <w:r>
+        <w:t>Tento zákon je úzce spojen s několika prováděcími předpisy, včetně Vyhlášky č. 316/2014 Sb. o bezpečnostních opatřeních, kybernetických bezpečnostních incidentech, reaktivních opatřeních a o stanovení náležitostí podání v oblasti kybernetické bezpečnosti, Vyhlášky č. 317/2014 Sb. o významných informačních systémech a jejich určujících kritériích a Nařízení vlády č. 315/2014 Sb., kterým se mění nařízení vlády č. 432/2010 Sb., o kritériích pro určení prvku kritické infrastruktur</w:t>
+      </w:r>
+      <w:r>
+        <w:t>y</w:t>
+      </w:r>
+      <w:r>
+        <w:rPr>
+          <w:vertAlign w:val="superscript"/>
+        </w:rPr>
+        <w:t>1</w:t>
+      </w:r>
+      <w:r>
+        <w:t>.</w:t>
+      </w:r>
+    </w:p>
+    <w:p>
+      <w:r>
+        <w:t>Základním cílem tohoto zákona je zvýšit bezpečnost kybernetického prostoru, zejména ochránit tu část infrastruktury, která je pro fungování státu důležitá a jejíž narušení by vedlo k poškození nebo ohrožení zájmu České republiky. Tento zákon se však nesnaž</w:t>
+      </w:r>
+      <w:r>
+        <w:rPr>
+          <w:rFonts w:hint="eastAsia"/>
+        </w:rPr>
+        <w:t>í</w:t>
+      </w:r>
+      <w:r>
+        <w:t xml:space="preserve"> řešit všechna rizika v kyberprostoru, jako je porušování autorských práv, různé podvodné aktivity, úniky elektronických dat či šíření závadného elektronického obsahu.</w:t>
+      </w:r>
+    </w:p>
+    <w:p>
+      <w:r>
+        <w:t>Pro orgány a osoby, které určuje zákon, přibude řada nových povinností v oblasti zajištění bezpečnosti informačních a komunikačních systémů a komunikace s určenými kontaktními místy. Zákon také stanovuje, jakým způsobem má být kybernetická bezpe</w:t>
+      </w:r>
+      <w:r>
+        <w:rPr>
+          <w:rFonts w:hint="eastAsia"/>
+        </w:rPr>
+        <w:t>č</w:t>
+      </w:r>
+      <w:r>
+        <w:t>nost zajištěna a určuje způsob reakce na kybernetické hrozby nebo řešení nastalého incidentu.</w:t>
+      </w:r>
+    </w:p>
+    <w:p>
+      <w:r>
+        <w:t>Povinnosti plynoucí ze zákona se dotýkají jen vymezeného okruhu právnických osob, orgánů a podnikajících fyzických osob. To ale neznamená, že ostatních subjektů se potřeba chránit své informační a komunikační systémy před neustále narůstajícími kybernetick</w:t>
+      </w:r>
+      <w:r>
+        <w:rPr>
+          <w:rFonts w:hint="eastAsia"/>
+        </w:rPr>
+        <w:t>ý</w:t>
+      </w:r>
+      <w:r>
+        <w:t>mi hrozbami nijak netýká. Pro tyto subjekty může zákon a zejména vyhláška sloužit jako vhodná inspirace nebo metodika.</w:t>
+      </w:r>
+    </w:p>
+    <w:p>
+      <w:r>
+        <w:t>Zákon také zavádí několik nových pojmů, včetně:</w:t>
+      </w:r>
+    </w:p>
+    <w:p>
+      <w:r>
+        <w:t>- "Kybernetický prostor" jako digitální prostředí umožňující zpracování informací, tvořené informačními systémy a službami a sítěmi elektronických komunikací.</w:t>
+      </w:r>
+    </w:p>
+    <w:p>
+      <w:r>
+        <w:t>- "Kritická informační infrastruktura" jako prvek nebo systém prvků kritické infrastruktury v odvětví komunikační a informační systémy v oblasti kybernetické bezpečnosti.</w:t>
+      </w:r>
+    </w:p>
+    <w:p>
+      <w:r>
+        <w:t>- "Významný informační systém" jako informační systém spravovaný orgánem veřejné moci, který není kritickou informační infrastrukturou a u kterého narušení bezpečnosti informací může omezit nebo výrazně ohrozit výkon působnosti orgánu veřejné moci.</w:t>
+      </w:r>
+    </w:p>
+    <w:p/>
+    <w:p/>
+    <w:p/>
+    <w:p/>
+    <w:p/>
+    <w:p/>
+    <w:p/>
+    <w:p/>
+    <w:p/>
+    <w:p/>
+    <w:p/>
+    <w:p/>
+    <w:p/>
+    <w:p/>
+    <w:p/>
+    <w:p/>
+    <w:p/>
+    <w:p/>
+    <w:p/>
+    <w:p/>
+    <w:p/>
+    <w:p/>
+    <w:p/>
+    <w:p/>
+    <w:p/>
+    <w:p/>
+    <w:p/>
     <w:p>
       <w:pPr>
         <w:pStyle w:val="Heading1"/>
       </w:pPr>
-      <w:bookmarkStart w:id="11" w:name="_Toc386301760"/>
-      <w:bookmarkStart w:id="12" w:name="_Toc135056273"/>
-      <w:r>
-        <w:lastRenderedPageBreak/>
-        <w:t>Metody</w:t>
-      </w:r>
-      <w:bookmarkEnd w:id="11"/>
-      <w:bookmarkEnd w:id="12"/>
-    </w:p>
-    <w:p>
-      <w:pPr>
-        <w:pStyle w:val="Normlnbezodsazen"/>
-      </w:pPr>
-      <w:r>
-        <w:rPr>
-          <w:highlight w:val="yellow"/>
-        </w:rPr>
-        <w:t>Kapitola obsahuje detailní popis způsobu řešení problému</w:t>
-      </w:r>
-      <w:r>
-        <w:rPr>
-          <w:highlight w:val="yellow"/>
-        </w:rPr>
-        <w:t xml:space="preserve"> studentem.</w:t>
-      </w:r>
-      <w:r>
-        <w:rPr>
-          <w:highlight w:val="yellow"/>
-        </w:rPr>
-        <w:t xml:space="preserve"> </w:t>
-      </w:r>
-      <w:r>
-        <w:rPr>
-          <w:highlight w:val="yellow"/>
-        </w:rPr>
-        <w:t>V závislosti na charakteru řešeného problému je tuto část práce možné rozdělit do více kapitol, kdy</w:t>
-      </w:r>
-      <w:r>
-        <w:rPr>
-          <w:highlight w:val="yellow"/>
-        </w:rPr>
-        <w:t xml:space="preserve"> </w:t>
-      </w:r>
-      <w:r>
-        <w:rPr>
-          <w:highlight w:val="yellow"/>
-        </w:rPr>
-        <w:t>názvy kapitol jsou voleny konkrétněji s ohledem na jejich obsah.</w:t>
-      </w:r>
-    </w:p>
-    <w:p>
-      <w:pPr>
-        <w:rPr>
-          <w:highlight w:val="yellow"/>
-        </w:rPr>
-      </w:pPr>
-      <w:r>
-        <w:rPr>
-          <w:highlight w:val="yellow"/>
-        </w:rPr>
-        <w:t xml:space="preserve">Popisovány jsou postupy </w:t>
-      </w:r>
-      <w:r>
-        <w:rPr>
-          <w:highlight w:val="yellow"/>
-        </w:rPr>
-        <w:t xml:space="preserve">aplikované k dosažení výsledků práce </w:t>
-      </w:r>
-      <w:r>
-        <w:rPr>
-          <w:highlight w:val="yellow"/>
-        </w:rPr>
-        <w:t xml:space="preserve">a rovněž např. použité přístroje a materiál, metody zpracování dat a </w:t>
-      </w:r>
-      <w:r>
-        <w:rPr>
-          <w:highlight w:val="yellow"/>
-        </w:rPr>
-        <w:t xml:space="preserve">jejich </w:t>
-      </w:r>
-      <w:r>
-        <w:rPr>
-          <w:highlight w:val="yellow"/>
-        </w:rPr>
-        <w:t xml:space="preserve">statistického vyhodnocení apod. </w:t>
-      </w:r>
-      <w:r>
-        <w:rPr>
-          <w:highlight w:val="yellow"/>
-        </w:rPr>
-        <w:t>V případě měření s živými subjekty tato část práce obsahuje informaci, jak byly ošetřeny etické otázky výzkumu a charakteristiku subjektů dle zvyklostí v biomedicínských časopisech.</w:t>
-      </w:r>
-    </w:p>
-    <w:p>
-      <w:pPr>
-        <w:rPr>
-          <w:highlight w:val="green"/>
-        </w:rPr>
-      </w:pPr>
-      <w:r>
-        <w:rPr>
-          <w:highlight w:val="green"/>
-        </w:rPr>
-        <w:t>V případě, že text obsahuje matematický vzorec, na který se bude text později od</w:t>
-      </w:r>
-      <w:r>
-        <w:rPr>
-          <w:highlight w:val="green"/>
-        </w:rPr>
-        <w:t>kazovat</w:t>
-      </w:r>
-      <w:r>
-        <w:rPr>
-          <w:highlight w:val="green"/>
-        </w:rPr>
-        <w:t>,</w:t>
-      </w:r>
-      <w:r>
-        <w:rPr>
-          <w:highlight w:val="green"/>
-        </w:rPr>
-        <w:t xml:space="preserve"> uvádějte vzorec na samostatném řádku</w:t>
-      </w:r>
-      <w:r>
-        <w:rPr>
-          <w:highlight w:val="green"/>
-        </w:rPr>
-        <w:t>, vycentrovaný na střed řádku</w:t>
-      </w:r>
-      <w:r>
-        <w:rPr>
-          <w:highlight w:val="green"/>
-        </w:rPr>
-        <w:t xml:space="preserve"> a s číslem, které udává pořadí </w:t>
-      </w:r>
-      <w:r>
-        <w:rPr>
-          <w:highlight w:val="green"/>
-        </w:rPr>
-        <w:t>mezi číslovanými vzorci</w:t>
-      </w:r>
-      <w:r>
-        <w:rPr>
-          <w:highlight w:val="green"/>
-        </w:rPr>
-        <w:t xml:space="preserve"> v kapitole, jako je tomu v příkladu vztahu pro elektrický odpor</w:t>
-      </w:r>
-    </w:p>
-    <w:p>
-      <w:pPr>
-        <w:pStyle w:val="Vzorec"/>
-        <w:rPr>
-          <w:highlight w:val="green"/>
-        </w:rPr>
-      </w:pPr>
-      <w:r>
-        <w:rPr>
-          <w:highlight w:val="green"/>
-        </w:rPr>
-        <w:tab/>
-      </w:r>
-      <w:r>
-        <w:rPr>
-          <w:noProof/>
-          <w:position w:val="-24"/>
-          <w:highlight w:val="green"/>
-        </w:rPr>
-        <w:object w:dxaOrig="700" w:dyaOrig="620" w14:anchorId="1446ACD8">
-          <v:shapetype id="_x0000_t75" coordsize="21600,21600" o:spt="75" o:preferrelative="t" path="m@4@5l@4@11@9@11@9@5xe" filled="f" stroked="f">
-            <v:stroke joinstyle="miter"/>
-            <v:formulas>
-              <v:f eqn="if lineDrawn pixelLineWidth 0"/>
-              <v:f eqn="sum @0 1 0"/>
-              <v:f eqn="sum 0 0 @1"/>
-              <v:f eqn="prod @2 1 2"/>
-              <v:f eqn="prod @3 21600 pixelWidth"/>
-              <v:f eqn="prod @3 21600 pixelHeight"/>
-              <v:f eqn="sum @0 0 1"/>
-              <v:f eqn="prod @6 1 2"/>
-              <v:f eqn="prod @7 21600 pixelWidth"/>
-              <v:f eqn="sum @8 21600 0"/>
-              <v:f eqn="prod @7 21600 pixelHeight"/>
-              <v:f eqn="sum @10 21600 0"/>
-            </v:formulas>
-            <v:path o:extrusionok="f" gradientshapeok="t" o:connecttype="rect"/>
-            <o:lock v:ext="edit" aspectratio="t"/>
-          </v:shapetype>
-          <v:shape id="_x0000_i1025" type="#_x0000_t75" alt="" style="width:36.75pt;height:31.5pt;mso-width-percent:0;mso-height-percent:0;mso-width-percent:0;mso-height-percent:0" o:ole="">
-            <v:imagedata r:id="rId19" o:title=""/>
-          </v:shape>
-          <o:OLEObject Type="Embed" ProgID="Equation.DSMT4" ShapeID="_x0000_i1025" DrawAspect="Content" ObjectID="_1745669872" r:id="rId20"/>
-        </w:object>
-      </w:r>
-      <w:r>
-        <w:rPr>
-          <w:highlight w:val="green"/>
-        </w:rPr>
-        <w:t>,</w:t>
-      </w:r>
-      <w:r>
-        <w:rPr>
-          <w:highlight w:val="green"/>
-        </w:rPr>
-        <w:tab/>
-        <w:t>(</w:t>
-      </w:r>
-      <w:r>
-        <w:rPr>
-          <w:highlight w:val="green"/>
-        </w:rPr>
-        <w:t>2</w:t>
-      </w:r>
-      <w:r>
-        <w:rPr>
-          <w:highlight w:val="green"/>
-        </w:rPr>
-        <w:t>.</w:t>
-      </w:r>
-      <w:r>
-        <w:rPr>
-          <w:highlight w:val="green"/>
-        </w:rPr>
-        <w:t>1</w:t>
-      </w:r>
-      <w:r>
-        <w:rPr>
-          <w:highlight w:val="green"/>
-        </w:rPr>
-        <w:t>)</w:t>
-      </w:r>
-    </w:p>
-    <w:p>
-      <w:pPr>
-        <w:pStyle w:val="Normlnbezodsazen"/>
-        <w:rPr>
-          <w:highlight w:val="green"/>
-        </w:rPr>
-        <w:sectPr>
-          <w:pgSz w:w="11906" w:h="16838" w:code="9"/>
-          <w:pgMar w:top="1418" w:right="1418" w:bottom="1418" w:left="1418" w:header="709" w:footer="709" w:gutter="567"/>
-          <w:cols w:space="708"/>
-          <w:docGrid w:linePitch="360"/>
-        </w:sectPr>
-      </w:pPr>
-      <w:r>
-        <w:rPr>
-          <w:highlight w:val="green"/>
-        </w:rPr>
-        <w:t xml:space="preserve">kde </w:t>
-      </w:r>
-      <w:r>
-        <w:rPr>
-          <w:i/>
-          <w:highlight w:val="green"/>
-        </w:rPr>
-        <w:t>U</w:t>
-      </w:r>
-      <w:r>
-        <w:rPr>
-          <w:highlight w:val="green"/>
-        </w:rPr>
-        <w:t xml:space="preserve"> </w:t>
-      </w:r>
-      <w:r>
-        <w:rPr>
-          <w:highlight w:val="green"/>
-        </w:rPr>
-        <w:t xml:space="preserve">je </w:t>
-      </w:r>
-      <w:r>
-        <w:rPr>
-          <w:highlight w:val="green"/>
-        </w:rPr>
-        <w:t xml:space="preserve">napětí </w:t>
-      </w:r>
-      <w:r>
-        <w:rPr>
-          <w:highlight w:val="green"/>
-        </w:rPr>
-        <w:t>a</w:t>
-      </w:r>
-      <w:r>
-        <w:rPr>
-          <w:highlight w:val="green"/>
-        </w:rPr>
-        <w:t xml:space="preserve"> </w:t>
-      </w:r>
-      <w:r>
-        <w:rPr>
-          <w:i/>
-          <w:highlight w:val="green"/>
-        </w:rPr>
-        <w:t>I</w:t>
-      </w:r>
-      <w:r>
-        <w:rPr>
-          <w:highlight w:val="green"/>
-        </w:rPr>
-        <w:t xml:space="preserve"> je </w:t>
-      </w:r>
-      <w:r>
-        <w:rPr>
-          <w:highlight w:val="green"/>
-        </w:rPr>
-        <w:t>proud</w:t>
-      </w:r>
-      <w:r>
-        <w:rPr>
-          <w:highlight w:val="green"/>
-        </w:rPr>
-        <w:t>.</w:t>
-      </w:r>
-      <w:r>
-        <w:rPr>
-          <w:highlight w:val="green"/>
-        </w:rPr>
-        <w:t xml:space="preserve"> Pokud je vzorec součástí věty, </w:t>
-      </w:r>
-      <w:r>
-        <w:rPr>
-          <w:highlight w:val="green"/>
-        </w:rPr>
-        <w:t xml:space="preserve">jako v předchozím vztahu (2.1), </w:t>
-      </w:r>
-      <w:r>
-        <w:rPr>
-          <w:highlight w:val="green"/>
-        </w:rPr>
-        <w:t>pokračujte za ním textem bez odsazení nového odstavce.</w:t>
-      </w:r>
-      <w:r>
-        <w:rPr>
-          <w:highlight w:val="green"/>
-        </w:rPr>
-        <w:t xml:space="preserve"> V programu </w:t>
-      </w:r>
-      <w:r>
-        <w:rPr>
-          <w:i/>
-          <w:highlight w:val="green"/>
-        </w:rPr>
-        <w:t>Microsoft Word</w:t>
-      </w:r>
-      <w:r>
-        <w:rPr>
-          <w:highlight w:val="green"/>
-        </w:rPr>
-        <w:t xml:space="preserve"> doporučujeme pro sazbu vzorců a matematických symbolů </w:t>
-      </w:r>
-      <w:r>
-        <w:rPr>
-          <w:highlight w:val="green"/>
-        </w:rPr>
-        <w:t xml:space="preserve">namísto příkazu </w:t>
-      </w:r>
-      <w:r>
-        <w:rPr>
-          <w:i/>
-          <w:highlight w:val="green"/>
-        </w:rPr>
-        <w:t>Vložit rovnici</w:t>
-      </w:r>
-      <w:r>
-        <w:rPr>
-          <w:highlight w:val="green"/>
-        </w:rPr>
-        <w:t xml:space="preserve"> </w:t>
-      </w:r>
-      <w:r>
-        <w:rPr>
-          <w:highlight w:val="green"/>
-        </w:rPr>
-        <w:t xml:space="preserve">používat </w:t>
-      </w:r>
-      <w:r>
-        <w:rPr>
-          <w:i/>
-          <w:highlight w:val="green"/>
-        </w:rPr>
-        <w:t>Editor rovnic</w:t>
-      </w:r>
-      <w:r>
-        <w:rPr>
-          <w:highlight w:val="green"/>
-        </w:rPr>
-        <w:t xml:space="preserve"> (</w:t>
-      </w:r>
-      <w:r>
-        <w:rPr>
-          <w:i/>
-          <w:highlight w:val="green"/>
-        </w:rPr>
-        <w:t>Vložit</w:t>
-      </w:r>
-      <w:r>
-        <w:rPr>
-          <w:highlight w:val="green"/>
-        </w:rPr>
-        <w:t>\</w:t>
-      </w:r>
-      <w:r>
-        <w:rPr>
-          <w:i/>
-          <w:highlight w:val="green"/>
-        </w:rPr>
-        <w:t>Objekt</w:t>
-      </w:r>
-      <w:r>
-        <w:rPr>
-          <w:i/>
-          <w:highlight w:val="green"/>
-        </w:rPr>
-        <w:t>\</w:t>
-      </w:r>
-      <w:r>
-        <w:rPr>
-          <w:i/>
-          <w:highlight w:val="green"/>
-        </w:rPr>
-        <w:t>Editor rovnic 3.0</w:t>
-      </w:r>
-      <w:r>
-        <w:rPr>
-          <w:highlight w:val="green"/>
-        </w:rPr>
-        <w:t>)</w:t>
-      </w:r>
-      <w:r>
-        <w:rPr>
-          <w:highlight w:val="green"/>
-        </w:rPr>
-        <w:t xml:space="preserve"> nebo doplněk </w:t>
-      </w:r>
-      <w:r>
-        <w:rPr>
-          <w:i/>
-          <w:highlight w:val="green"/>
-        </w:rPr>
-        <w:t>MathType</w:t>
-      </w:r>
-      <w:r>
-        <w:rPr>
-          <w:highlight w:val="green"/>
-        </w:rPr>
-        <w:t xml:space="preserve">, který je ve verzi </w:t>
-      </w:r>
-      <w:r>
-        <w:rPr>
-          <w:i/>
-          <w:highlight w:val="green"/>
-        </w:rPr>
-        <w:t>Lite</w:t>
-      </w:r>
-      <w:r>
-        <w:rPr>
-          <w:highlight w:val="green"/>
-        </w:rPr>
-        <w:t xml:space="preserve"> volně k dispozici.</w:t>
-      </w:r>
-    </w:p>
-    <w:p>
-      <w:pPr>
-        <w:pStyle w:val="Heading1"/>
-      </w:pPr>
-      <w:bookmarkStart w:id="13" w:name="_Toc386301761"/>
-      <w:bookmarkStart w:id="14" w:name="_Toc135056274"/>
+      <w:bookmarkStart w:id="20" w:name="_Toc386301761"/>
+      <w:bookmarkStart w:id="21" w:name="_Toc137569371"/>
       <w:r>
         <w:lastRenderedPageBreak/>
         <w:t>Výsledky</w:t>
       </w:r>
-      <w:bookmarkEnd w:id="13"/>
-      <w:bookmarkEnd w:id="14"/>
+      <w:bookmarkEnd w:id="20"/>
+      <w:bookmarkEnd w:id="21"/>
     </w:p>
     <w:p>
       <w:pPr>
@@ -5305,7 +5567,7 @@
                     </pic:cNvPicPr>
                   </pic:nvPicPr>
                   <pic:blipFill>
-                    <a:blip r:embed="rId21">
+                    <a:blip r:embed="rId19">
                       <a:extLst>
                         <a:ext uri="{28A0092B-C50C-407E-A947-70E740481C1C}">
                           <a14:useLocalDpi xmlns:a14="http://schemas.microsoft.com/office/drawing/2010/main" val="0"/>
@@ -5498,7 +5760,6 @@
           <w:b/>
           <w:color w:val="FF0000"/>
         </w:rPr>
-        <w:lastRenderedPageBreak/>
         <w:t>Tabulka 3.1</w:t>
       </w:r>
       <w:r>
@@ -6246,14 +6507,14 @@
       <w:pPr>
         <w:pStyle w:val="Heading1"/>
       </w:pPr>
-      <w:bookmarkStart w:id="15" w:name="_Toc386301762"/>
-      <w:bookmarkStart w:id="16" w:name="_Toc135056275"/>
+      <w:bookmarkStart w:id="22" w:name="_Toc386301762"/>
+      <w:bookmarkStart w:id="23" w:name="_Toc137569372"/>
       <w:r>
         <w:lastRenderedPageBreak/>
         <w:t>Diskuse</w:t>
       </w:r>
-      <w:bookmarkEnd w:id="15"/>
-      <w:bookmarkEnd w:id="16"/>
+      <w:bookmarkEnd w:id="22"/>
+      <w:bookmarkEnd w:id="23"/>
     </w:p>
     <w:p>
       <w:pPr>
@@ -6330,16 +6591,16 @@
       <w:pPr>
         <w:pStyle w:val="Heading1"/>
       </w:pPr>
-      <w:bookmarkStart w:id="17" w:name="_Toc350012463"/>
-      <w:bookmarkStart w:id="18" w:name="_Toc386301763"/>
-      <w:bookmarkStart w:id="19" w:name="_Toc135056276"/>
+      <w:bookmarkStart w:id="24" w:name="_Toc350012463"/>
+      <w:bookmarkStart w:id="25" w:name="_Toc386301763"/>
+      <w:bookmarkStart w:id="26" w:name="_Toc137569373"/>
       <w:r>
         <w:lastRenderedPageBreak/>
         <w:t>Závěr</w:t>
       </w:r>
-      <w:bookmarkEnd w:id="17"/>
-      <w:bookmarkEnd w:id="18"/>
-      <w:bookmarkEnd w:id="19"/>
+      <w:bookmarkEnd w:id="24"/>
+      <w:bookmarkEnd w:id="25"/>
+      <w:bookmarkEnd w:id="26"/>
     </w:p>
     <w:p>
       <w:pPr>
@@ -6525,169 +6786,27 @@
         </w:numPr>
         <w:ind w:left="432" w:hanging="432"/>
       </w:pPr>
-      <w:bookmarkStart w:id="20" w:name="_Toc350012464"/>
-      <w:bookmarkStart w:id="21" w:name="_Toc386301764"/>
-      <w:bookmarkStart w:id="22" w:name="_Toc135056277"/>
+      <w:bookmarkStart w:id="27" w:name="_Toc350012464"/>
+      <w:bookmarkStart w:id="28" w:name="_Toc386301764"/>
+      <w:bookmarkStart w:id="29" w:name="_Toc137569374"/>
       <w:r>
         <w:lastRenderedPageBreak/>
         <w:t>S</w:t>
       </w:r>
-      <w:bookmarkEnd w:id="20"/>
+      <w:bookmarkEnd w:id="27"/>
       <w:r>
         <w:t>eznam použité literatury</w:t>
       </w:r>
-      <w:bookmarkEnd w:id="21"/>
-      <w:bookmarkEnd w:id="22"/>
-    </w:p>
-    <w:p>
-      <w:pPr>
-        <w:pStyle w:val="Normlnbezodsazen"/>
-        <w:rPr>
-          <w:highlight w:val="yellow"/>
-        </w:rPr>
-      </w:pPr>
-      <w:r>
-        <w:rPr>
-          <w:highlight w:val="yellow"/>
-        </w:rPr>
-        <w:t xml:space="preserve">V celém dokumentu je nezbytné dodržovat jednotný styl </w:t>
-      </w:r>
-      <w:r>
-        <w:rPr>
-          <w:highlight w:val="yellow"/>
-        </w:rPr>
-        <w:t>citací.</w:t>
-      </w:r>
-      <w:r>
-        <w:rPr>
-          <w:highlight w:val="yellow"/>
-        </w:rPr>
-        <w:t xml:space="preserve"> Pokud jsou odkazy na bibliografické citace v textu práce uváděny v podobě čísel, např. [1], pak se čísla přiřazují jednotlivým citovaným dokumentům v tom pořadí, v jakém se na ně poprvé odkazuje v textu práce, a ve stejném pořadí jsou řazeny citace zdrojů v seznamu použité literatury.</w:t>
-      </w:r>
-    </w:p>
-    <w:p>
-      <w:pPr>
-        <w:rPr>
-          <w:highlight w:val="green"/>
-        </w:rPr>
-      </w:pPr>
-      <w:r>
-        <w:rPr>
-          <w:highlight w:val="green"/>
-        </w:rPr>
-        <w:t xml:space="preserve">Bibliografické citace doporučujeme formátovat podle normy ČSN ISO 690. </w:t>
-      </w:r>
-      <w:r>
-        <w:rPr>
-          <w:highlight w:val="green"/>
-        </w:rPr>
-        <w:t>Lze případně volit i jiný mezinárodně uznávaný formát citací</w:t>
-      </w:r>
-      <w:r>
-        <w:rPr>
-          <w:highlight w:val="green"/>
-        </w:rPr>
-        <w:t>.</w:t>
-      </w:r>
-      <w:r>
-        <w:rPr>
-          <w:highlight w:val="green"/>
-        </w:rPr>
-        <w:t xml:space="preserve"> </w:t>
-      </w:r>
-      <w:r>
-        <w:rPr>
-          <w:highlight w:val="green"/>
-        </w:rPr>
-        <w:t>Příklady citací lze nalézt např. na následujících odkazech:</w:t>
-      </w:r>
-    </w:p>
-    <w:p>
-      <w:pPr>
-        <w:ind w:firstLine="0"/>
-        <w:rPr>
-          <w:highlight w:val="green"/>
-        </w:rPr>
-      </w:pPr>
-      <w:r>
-        <w:rPr>
-          <w:highlight w:val="green"/>
-        </w:rPr>
-        <w:t>http://knihovna.cvut.cz/cs/seminare-a-vyuka/jak-psat/jak-psat-zaverecnou-praci</w:t>
-      </w:r>
-    </w:p>
-    <w:p>
-      <w:pPr>
-        <w:ind w:firstLine="0"/>
-        <w:rPr>
-          <w:highlight w:val="green"/>
-        </w:rPr>
-      </w:pPr>
-      <w:r>
-        <w:rPr>
-          <w:highlight w:val="green"/>
-        </w:rPr>
-        <w:t>http://vutium.vutbr.cz/proautory/citace.doc</w:t>
-      </w:r>
-    </w:p>
-    <w:p>
-      <w:pPr>
-        <w:rPr>
-          <w:highlight w:val="green"/>
-        </w:rPr>
-      </w:pPr>
-      <w:r>
-        <w:rPr>
-          <w:highlight w:val="green"/>
-        </w:rPr>
-        <w:t xml:space="preserve">Pro spravování a formátování citací doporučujeme službu Citace PRO, kterou má ČVUT předplacenou. Služba je dostupná na adrese:  </w:t>
-      </w:r>
-    </w:p>
-    <w:p>
-      <w:pPr>
-        <w:ind w:firstLine="0"/>
-        <w:rPr>
-          <w:highlight w:val="green"/>
-        </w:rPr>
-      </w:pPr>
-      <w:r>
-        <w:rPr>
-          <w:highlight w:val="green"/>
-        </w:rPr>
-        <w:t>www.citace.com/citace-pro</w:t>
-      </w:r>
-    </w:p>
-    <w:p>
-      <w:pPr>
-        <w:pStyle w:val="Zdroj"/>
-        <w:rPr>
-          <w:highlight w:val="green"/>
-        </w:rPr>
-      </w:pPr>
-      <w:r>
-        <w:rPr>
-          <w:highlight w:val="green"/>
-        </w:rPr>
-        <w:t xml:space="preserve">GUYTON, Arthur C. a John E. HALL. </w:t>
-      </w:r>
-      <w:r>
-        <w:rPr>
-          <w:i/>
-          <w:iCs/>
-          <w:highlight w:val="green"/>
-        </w:rPr>
-        <w:t>Textbook of medical physiology</w:t>
-      </w:r>
-      <w:r>
-        <w:rPr>
-          <w:highlight w:val="green"/>
-        </w:rPr>
-        <w:t>. 11th ed. Philadelphia: Elsevier Saunders, 2006. ISBN 07-216-0240-1.</w:t>
-      </w:r>
-    </w:p>
-    <w:p>
-      <w:pPr>
-        <w:ind w:firstLine="0"/>
+      <w:bookmarkEnd w:id="28"/>
+      <w:bookmarkEnd w:id="29"/>
+    </w:p>
+    <w:p>
+      <w:pPr>
+        <w:ind w:firstLine="0"/>
+        <w:rPr>
+          <w:sz w:val="20"/>
+          <w:szCs w:val="18"/>
+        </w:rPr>
         <w:sectPr>
           <w:pgSz w:w="11906" w:h="16838" w:code="9"/>
           <w:pgMar w:top="1418" w:right="1418" w:bottom="1418" w:left="1418" w:header="709" w:footer="709" w:gutter="567"/>
@@ -6695,6 +6814,12 @@
           <w:docGrid w:linePitch="360"/>
         </w:sectPr>
       </w:pPr>
+      <w:r>
+        <w:t xml:space="preserve">[1] </w:t>
+      </w:r>
+      <w:r>
+        <w:t>s.r.o, Pixelfield, and Jana Blehová. “Co přináší zákon o kybernetické bezpečnosti.” T-SOFT, 13 Jan. 2015, https://www.tsoft.cz/zakon-o-kyberneticke-bezpecnosti/.</w:t>
+      </w:r>
     </w:p>
     <w:p>
       <w:pPr>
@@ -6708,9 +6833,9 @@
           <w:color w:val="FF0000"/>
         </w:rPr>
       </w:pPr>
-      <w:bookmarkStart w:id="23" w:name="_Toc350012467"/>
-      <w:bookmarkStart w:id="24" w:name="_Toc386301765"/>
-      <w:bookmarkStart w:id="25" w:name="_Toc135056278"/>
+      <w:bookmarkStart w:id="30" w:name="_Toc350012467"/>
+      <w:bookmarkStart w:id="31" w:name="_Toc386301765"/>
+      <w:bookmarkStart w:id="32" w:name="_Toc137569375"/>
       <w:r>
         <w:rPr>
           <w:color w:val="FF0000"/>
@@ -6718,9 +6843,9 @@
         <w:lastRenderedPageBreak/>
         <w:t>Příloha A: Požadavky na formátování práce</w:t>
       </w:r>
-      <w:bookmarkEnd w:id="23"/>
-      <w:bookmarkEnd w:id="24"/>
-      <w:bookmarkEnd w:id="25"/>
+      <w:bookmarkEnd w:id="30"/>
+      <w:bookmarkEnd w:id="31"/>
+      <w:bookmarkEnd w:id="32"/>
     </w:p>
     <w:p>
       <w:pPr>
@@ -7077,7 +7202,7 @@
           <w:color w:val="FF0000"/>
         </w:rPr>
       </w:pPr>
-      <w:bookmarkStart w:id="26" w:name="_Toc135056279"/>
+      <w:bookmarkStart w:id="33" w:name="_Toc137569376"/>
       <w:r>
         <w:rPr>
           <w:color w:val="FF0000"/>
@@ -7091,7 +7216,7 @@
         </w:rPr>
         <w:t>Základní typografické zásady</w:t>
       </w:r>
-      <w:bookmarkEnd w:id="26"/>
+      <w:bookmarkEnd w:id="33"/>
     </w:p>
     <w:p>
       <w:pPr>
@@ -7289,7 +7414,7 @@
           <w:color w:val="FF0000"/>
         </w:rPr>
       </w:pPr>
-      <w:bookmarkStart w:id="27" w:name="_Toc135056280"/>
+      <w:bookmarkStart w:id="34" w:name="_Toc137569377"/>
       <w:r>
         <w:rPr>
           <w:color w:val="FF0000"/>
@@ -7309,7 +7434,7 @@
         </w:rPr>
         <w:t>pro přehlednost textu</w:t>
       </w:r>
-      <w:bookmarkEnd w:id="27"/>
+      <w:bookmarkEnd w:id="34"/>
     </w:p>
     <w:p>
       <w:pPr>
@@ -7456,7 +7581,7 @@
           <w:color w:val="FF0000"/>
         </w:rPr>
       </w:pPr>
-      <w:bookmarkStart w:id="28" w:name="_Toc135056281"/>
+      <w:bookmarkStart w:id="35" w:name="_Toc137569378"/>
       <w:r>
         <w:rPr>
           <w:color w:val="FF0000"/>
@@ -7482,7 +7607,7 @@
         </w:rPr>
         <w:t>Obsah přiloženého CD</w:t>
       </w:r>
-      <w:bookmarkEnd w:id="28"/>
+      <w:bookmarkEnd w:id="35"/>
     </w:p>
     <w:p>
       <w:pPr>
@@ -8652,6 +8777,231 @@
     </w:lvl>
   </w:abstractNum>
   <w:abstractNum w:abstractNumId="14" w15:restartNumberingAfterBreak="0">
+    <w:nsid w:val="424A51F8"/>
+    <w:multiLevelType w:val="hybridMultilevel"/>
+    <w:tmpl w:val="CE067BEE"/>
+    <w:lvl w:ilvl="0" w:tplc="E188B48C">
+      <w:start w:val="2"/>
+      <w:numFmt w:val="bullet"/>
+      <w:lvlText w:val="-"/>
+      <w:lvlJc w:val="left"/>
+      <w:pPr>
+        <w:ind w:left="785" w:hanging="360"/>
+      </w:pPr>
+      <w:rPr>
+        <w:rFonts w:ascii="Times New Roman" w:eastAsia="Calibri" w:hAnsi="Times New Roman" w:cs="Times New Roman" w:hint="default"/>
+      </w:rPr>
+    </w:lvl>
+    <w:lvl w:ilvl="1" w:tplc="04090003" w:tentative="1">
+      <w:start w:val="1"/>
+      <w:numFmt w:val="bullet"/>
+      <w:lvlText w:val="o"/>
+      <w:lvlJc w:val="left"/>
+      <w:pPr>
+        <w:ind w:left="1505" w:hanging="360"/>
+      </w:pPr>
+      <w:rPr>
+        <w:rFonts w:ascii="Courier New" w:hAnsi="Courier New" w:cs="Courier New" w:hint="default"/>
+      </w:rPr>
+    </w:lvl>
+    <w:lvl w:ilvl="2" w:tplc="04090005" w:tentative="1">
+      <w:start w:val="1"/>
+      <w:numFmt w:val="bullet"/>
+      <w:lvlText w:val=""/>
+      <w:lvlJc w:val="left"/>
+      <w:pPr>
+        <w:ind w:left="2225" w:hanging="360"/>
+      </w:pPr>
+      <w:rPr>
+        <w:rFonts w:ascii="Wingdings" w:hAnsi="Wingdings" w:hint="default"/>
+      </w:rPr>
+    </w:lvl>
+    <w:lvl w:ilvl="3" w:tplc="04090001" w:tentative="1">
+      <w:start w:val="1"/>
+      <w:numFmt w:val="bullet"/>
+      <w:lvlText w:val=""/>
+      <w:lvlJc w:val="left"/>
+      <w:pPr>
+        <w:ind w:left="2945" w:hanging="360"/>
+      </w:pPr>
+      <w:rPr>
+        <w:rFonts w:ascii="Symbol" w:hAnsi="Symbol" w:hint="default"/>
+      </w:rPr>
+    </w:lvl>
+    <w:lvl w:ilvl="4" w:tplc="04090003" w:tentative="1">
+      <w:start w:val="1"/>
+      <w:numFmt w:val="bullet"/>
+      <w:lvlText w:val="o"/>
+      <w:lvlJc w:val="left"/>
+      <w:pPr>
+        <w:ind w:left="3665" w:hanging="360"/>
+      </w:pPr>
+      <w:rPr>
+        <w:rFonts w:ascii="Courier New" w:hAnsi="Courier New" w:cs="Courier New" w:hint="default"/>
+      </w:rPr>
+    </w:lvl>
+    <w:lvl w:ilvl="5" w:tplc="04090005" w:tentative="1">
+      <w:start w:val="1"/>
+      <w:numFmt w:val="bullet"/>
+      <w:lvlText w:val=""/>
+      <w:lvlJc w:val="left"/>
+      <w:pPr>
+        <w:ind w:left="4385" w:hanging="360"/>
+      </w:pPr>
+      <w:rPr>
+        <w:rFonts w:ascii="Wingdings" w:hAnsi="Wingdings" w:hint="default"/>
+      </w:rPr>
+    </w:lvl>
+    <w:lvl w:ilvl="6" w:tplc="04090001" w:tentative="1">
+      <w:start w:val="1"/>
+      <w:numFmt w:val="bullet"/>
+      <w:lvlText w:val=""/>
+      <w:lvlJc w:val="left"/>
+      <w:pPr>
+        <w:ind w:left="5105" w:hanging="360"/>
+      </w:pPr>
+      <w:rPr>
+        <w:rFonts w:ascii="Symbol" w:hAnsi="Symbol" w:hint="default"/>
+      </w:rPr>
+    </w:lvl>
+    <w:lvl w:ilvl="7" w:tplc="04090003" w:tentative="1">
+      <w:start w:val="1"/>
+      <w:numFmt w:val="bullet"/>
+      <w:lvlText w:val="o"/>
+      <w:lvlJc w:val="left"/>
+      <w:pPr>
+        <w:ind w:left="5825" w:hanging="360"/>
+      </w:pPr>
+      <w:rPr>
+        <w:rFonts w:ascii="Courier New" w:hAnsi="Courier New" w:cs="Courier New" w:hint="default"/>
+      </w:rPr>
+    </w:lvl>
+    <w:lvl w:ilvl="8" w:tplc="04090005" w:tentative="1">
+      <w:start w:val="1"/>
+      <w:numFmt w:val="bullet"/>
+      <w:lvlText w:val=""/>
+      <w:lvlJc w:val="left"/>
+      <w:pPr>
+        <w:ind w:left="6545" w:hanging="360"/>
+      </w:pPr>
+      <w:rPr>
+        <w:rFonts w:ascii="Wingdings" w:hAnsi="Wingdings" w:hint="default"/>
+      </w:rPr>
+    </w:lvl>
+  </w:abstractNum>
+  <w:abstractNum w:abstractNumId="15" w15:restartNumberingAfterBreak="0">
+    <w:nsid w:val="47E720A6"/>
+    <w:multiLevelType w:val="hybridMultilevel"/>
+    <w:tmpl w:val="DE0864A8"/>
+    <w:lvl w:ilvl="0" w:tplc="8FC85F42">
+      <w:numFmt w:val="bullet"/>
+      <w:lvlText w:val="-"/>
+      <w:lvlJc w:val="left"/>
+      <w:pPr>
+        <w:ind w:left="785" w:hanging="360"/>
+      </w:pPr>
+      <w:rPr>
+        <w:rFonts w:ascii="Times New Roman" w:eastAsia="Calibri" w:hAnsi="Times New Roman" w:cs="Times New Roman" w:hint="default"/>
+      </w:rPr>
+    </w:lvl>
+    <w:lvl w:ilvl="1" w:tplc="04090003" w:tentative="1">
+      <w:start w:val="1"/>
+      <w:numFmt w:val="bullet"/>
+      <w:lvlText w:val="o"/>
+      <w:lvlJc w:val="left"/>
+      <w:pPr>
+        <w:ind w:left="1505" w:hanging="360"/>
+      </w:pPr>
+      <w:rPr>
+        <w:rFonts w:ascii="Courier New" w:hAnsi="Courier New" w:cs="Courier New" w:hint="default"/>
+      </w:rPr>
+    </w:lvl>
+    <w:lvl w:ilvl="2" w:tplc="04090005" w:tentative="1">
+      <w:start w:val="1"/>
+      <w:numFmt w:val="bullet"/>
+      <w:lvlText w:val=""/>
+      <w:lvlJc w:val="left"/>
+      <w:pPr>
+        <w:ind w:left="2225" w:hanging="360"/>
+      </w:pPr>
+      <w:rPr>
+        <w:rFonts w:ascii="Wingdings" w:hAnsi="Wingdings" w:hint="default"/>
+      </w:rPr>
+    </w:lvl>
+    <w:lvl w:ilvl="3" w:tplc="04090001" w:tentative="1">
+      <w:start w:val="1"/>
+      <w:numFmt w:val="bullet"/>
+      <w:lvlText w:val=""/>
+      <w:lvlJc w:val="left"/>
+      <w:pPr>
+        <w:ind w:left="2945" w:hanging="360"/>
+      </w:pPr>
+      <w:rPr>
+        <w:rFonts w:ascii="Symbol" w:hAnsi="Symbol" w:hint="default"/>
+      </w:rPr>
+    </w:lvl>
+    <w:lvl w:ilvl="4" w:tplc="04090003" w:tentative="1">
+      <w:start w:val="1"/>
+      <w:numFmt w:val="bullet"/>
+      <w:lvlText w:val="o"/>
+      <w:lvlJc w:val="left"/>
+      <w:pPr>
+        <w:ind w:left="3665" w:hanging="360"/>
+      </w:pPr>
+      <w:rPr>
+        <w:rFonts w:ascii="Courier New" w:hAnsi="Courier New" w:cs="Courier New" w:hint="default"/>
+      </w:rPr>
+    </w:lvl>
+    <w:lvl w:ilvl="5" w:tplc="04090005" w:tentative="1">
+      <w:start w:val="1"/>
+      <w:numFmt w:val="bullet"/>
+      <w:lvlText w:val=""/>
+      <w:lvlJc w:val="left"/>
+      <w:pPr>
+        <w:ind w:left="4385" w:hanging="360"/>
+      </w:pPr>
+      <w:rPr>
+        <w:rFonts w:ascii="Wingdings" w:hAnsi="Wingdings" w:hint="default"/>
+      </w:rPr>
+    </w:lvl>
+    <w:lvl w:ilvl="6" w:tplc="04090001" w:tentative="1">
+      <w:start w:val="1"/>
+      <w:numFmt w:val="bullet"/>
+      <w:lvlText w:val=""/>
+      <w:lvlJc w:val="left"/>
+      <w:pPr>
+        <w:ind w:left="5105" w:hanging="360"/>
+      </w:pPr>
+      <w:rPr>
+        <w:rFonts w:ascii="Symbol" w:hAnsi="Symbol" w:hint="default"/>
+      </w:rPr>
+    </w:lvl>
+    <w:lvl w:ilvl="7" w:tplc="04090003" w:tentative="1">
+      <w:start w:val="1"/>
+      <w:numFmt w:val="bullet"/>
+      <w:lvlText w:val="o"/>
+      <w:lvlJc w:val="left"/>
+      <w:pPr>
+        <w:ind w:left="5825" w:hanging="360"/>
+      </w:pPr>
+      <w:rPr>
+        <w:rFonts w:ascii="Courier New" w:hAnsi="Courier New" w:cs="Courier New" w:hint="default"/>
+      </w:rPr>
+    </w:lvl>
+    <w:lvl w:ilvl="8" w:tplc="04090005" w:tentative="1">
+      <w:start w:val="1"/>
+      <w:numFmt w:val="bullet"/>
+      <w:lvlText w:val=""/>
+      <w:lvlJc w:val="left"/>
+      <w:pPr>
+        <w:ind w:left="6545" w:hanging="360"/>
+      </w:pPr>
+      <w:rPr>
+        <w:rFonts w:ascii="Wingdings" w:hAnsi="Wingdings" w:hint="default"/>
+      </w:rPr>
+    </w:lvl>
+  </w:abstractNum>
+  <w:abstractNum w:abstractNumId="16" w15:restartNumberingAfterBreak="0">
     <w:nsid w:val="65AB2045"/>
     <w:multiLevelType w:val="hybridMultilevel"/>
     <w:tmpl w:val="4B86CD3E"/>
@@ -8764,7 +9114,7 @@
       </w:rPr>
     </w:lvl>
   </w:abstractNum>
-  <w:abstractNum w:abstractNumId="15" w15:restartNumberingAfterBreak="0">
+  <w:abstractNum w:abstractNumId="17" w15:restartNumberingAfterBreak="0">
     <w:nsid w:val="66825F5E"/>
     <w:multiLevelType w:val="hybridMultilevel"/>
     <w:tmpl w:val="958E10A2"/>
@@ -8877,7 +9227,7 @@
       </w:rPr>
     </w:lvl>
   </w:abstractNum>
-  <w:abstractNum w:abstractNumId="16" w15:restartNumberingAfterBreak="0">
+  <w:abstractNum w:abstractNumId="18" w15:restartNumberingAfterBreak="0">
     <w:nsid w:val="6989092B"/>
     <w:multiLevelType w:val="hybridMultilevel"/>
     <w:tmpl w:val="E42285A0"/>
@@ -8990,7 +9340,7 @@
       </w:rPr>
     </w:lvl>
   </w:abstractNum>
-  <w:abstractNum w:abstractNumId="17" w15:restartNumberingAfterBreak="0">
+  <w:abstractNum w:abstractNumId="19" w15:restartNumberingAfterBreak="0">
     <w:nsid w:val="6D617AC1"/>
     <w:multiLevelType w:val="multilevel"/>
     <w:tmpl w:val="5EC87DE8"/>
@@ -9111,8 +9461,148 @@
       </w:rPr>
     </w:lvl>
   </w:abstractNum>
+  <w:abstractNum w:abstractNumId="20" w15:restartNumberingAfterBreak="0">
+    <w:nsid w:val="767947FC"/>
+    <w:multiLevelType w:val="hybridMultilevel"/>
+    <w:tmpl w:val="B5703FBA"/>
+    <w:lvl w:ilvl="0" w:tplc="39665180">
+      <w:start w:val="1"/>
+      <w:numFmt w:val="bullet"/>
+      <w:lvlText w:val="-"/>
+      <w:lvlJc w:val="left"/>
+      <w:pPr>
+        <w:tabs>
+          <w:tab w:val="num" w:pos="720"/>
+        </w:tabs>
+        <w:ind w:left="720" w:hanging="360"/>
+      </w:pPr>
+      <w:rPr>
+        <w:rFonts w:ascii="Times New Roman" w:hAnsi="Times New Roman" w:hint="default"/>
+      </w:rPr>
+    </w:lvl>
+    <w:lvl w:ilvl="1" w:tplc="EB081AA8" w:tentative="1">
+      <w:start w:val="1"/>
+      <w:numFmt w:val="bullet"/>
+      <w:lvlText w:val="-"/>
+      <w:lvlJc w:val="left"/>
+      <w:pPr>
+        <w:tabs>
+          <w:tab w:val="num" w:pos="1440"/>
+        </w:tabs>
+        <w:ind w:left="1440" w:hanging="360"/>
+      </w:pPr>
+      <w:rPr>
+        <w:rFonts w:ascii="Times New Roman" w:hAnsi="Times New Roman" w:hint="default"/>
+      </w:rPr>
+    </w:lvl>
+    <w:lvl w:ilvl="2" w:tplc="062408F8" w:tentative="1">
+      <w:start w:val="1"/>
+      <w:numFmt w:val="bullet"/>
+      <w:lvlText w:val="-"/>
+      <w:lvlJc w:val="left"/>
+      <w:pPr>
+        <w:tabs>
+          <w:tab w:val="num" w:pos="2160"/>
+        </w:tabs>
+        <w:ind w:left="2160" w:hanging="360"/>
+      </w:pPr>
+      <w:rPr>
+        <w:rFonts w:ascii="Times New Roman" w:hAnsi="Times New Roman" w:hint="default"/>
+      </w:rPr>
+    </w:lvl>
+    <w:lvl w:ilvl="3" w:tplc="6F42C206" w:tentative="1">
+      <w:start w:val="1"/>
+      <w:numFmt w:val="bullet"/>
+      <w:lvlText w:val="-"/>
+      <w:lvlJc w:val="left"/>
+      <w:pPr>
+        <w:tabs>
+          <w:tab w:val="num" w:pos="2880"/>
+        </w:tabs>
+        <w:ind w:left="2880" w:hanging="360"/>
+      </w:pPr>
+      <w:rPr>
+        <w:rFonts w:ascii="Times New Roman" w:hAnsi="Times New Roman" w:hint="default"/>
+      </w:rPr>
+    </w:lvl>
+    <w:lvl w:ilvl="4" w:tplc="E7FE8AFC" w:tentative="1">
+      <w:start w:val="1"/>
+      <w:numFmt w:val="bullet"/>
+      <w:lvlText w:val="-"/>
+      <w:lvlJc w:val="left"/>
+      <w:pPr>
+        <w:tabs>
+          <w:tab w:val="num" w:pos="3600"/>
+        </w:tabs>
+        <w:ind w:left="3600" w:hanging="360"/>
+      </w:pPr>
+      <w:rPr>
+        <w:rFonts w:ascii="Times New Roman" w:hAnsi="Times New Roman" w:hint="default"/>
+      </w:rPr>
+    </w:lvl>
+    <w:lvl w:ilvl="5" w:tplc="6B32FF3A" w:tentative="1">
+      <w:start w:val="1"/>
+      <w:numFmt w:val="bullet"/>
+      <w:lvlText w:val="-"/>
+      <w:lvlJc w:val="left"/>
+      <w:pPr>
+        <w:tabs>
+          <w:tab w:val="num" w:pos="4320"/>
+        </w:tabs>
+        <w:ind w:left="4320" w:hanging="360"/>
+      </w:pPr>
+      <w:rPr>
+        <w:rFonts w:ascii="Times New Roman" w:hAnsi="Times New Roman" w:hint="default"/>
+      </w:rPr>
+    </w:lvl>
+    <w:lvl w:ilvl="6" w:tplc="F1B8D2EC" w:tentative="1">
+      <w:start w:val="1"/>
+      <w:numFmt w:val="bullet"/>
+      <w:lvlText w:val="-"/>
+      <w:lvlJc w:val="left"/>
+      <w:pPr>
+        <w:tabs>
+          <w:tab w:val="num" w:pos="5040"/>
+        </w:tabs>
+        <w:ind w:left="5040" w:hanging="360"/>
+      </w:pPr>
+      <w:rPr>
+        <w:rFonts w:ascii="Times New Roman" w:hAnsi="Times New Roman" w:hint="default"/>
+      </w:rPr>
+    </w:lvl>
+    <w:lvl w:ilvl="7" w:tplc="4DD2E85A" w:tentative="1">
+      <w:start w:val="1"/>
+      <w:numFmt w:val="bullet"/>
+      <w:lvlText w:val="-"/>
+      <w:lvlJc w:val="left"/>
+      <w:pPr>
+        <w:tabs>
+          <w:tab w:val="num" w:pos="5760"/>
+        </w:tabs>
+        <w:ind w:left="5760" w:hanging="360"/>
+      </w:pPr>
+      <w:rPr>
+        <w:rFonts w:ascii="Times New Roman" w:hAnsi="Times New Roman" w:hint="default"/>
+      </w:rPr>
+    </w:lvl>
+    <w:lvl w:ilvl="8" w:tplc="7FDECB42" w:tentative="1">
+      <w:start w:val="1"/>
+      <w:numFmt w:val="bullet"/>
+      <w:lvlText w:val="-"/>
+      <w:lvlJc w:val="left"/>
+      <w:pPr>
+        <w:tabs>
+          <w:tab w:val="num" w:pos="6480"/>
+        </w:tabs>
+        <w:ind w:left="6480" w:hanging="360"/>
+      </w:pPr>
+      <w:rPr>
+        <w:rFonts w:ascii="Times New Roman" w:hAnsi="Times New Roman" w:hint="default"/>
+      </w:rPr>
+    </w:lvl>
+  </w:abstractNum>
   <w:num w:numId="1" w16cid:durableId="1695811161">
-    <w:abstractNumId w:val="17"/>
+    <w:abstractNumId w:val="19"/>
   </w:num>
   <w:num w:numId="2" w16cid:durableId="212349203">
     <w:abstractNumId w:val="8"/>
@@ -9145,16 +9635,16 @@
     <w:abstractNumId w:val="4"/>
   </w:num>
   <w:num w:numId="12" w16cid:durableId="89861411">
-    <w:abstractNumId w:val="16"/>
+    <w:abstractNumId w:val="18"/>
   </w:num>
   <w:num w:numId="13" w16cid:durableId="168109282">
     <w:abstractNumId w:val="12"/>
   </w:num>
   <w:num w:numId="14" w16cid:durableId="1647736428">
-    <w:abstractNumId w:val="14"/>
+    <w:abstractNumId w:val="16"/>
   </w:num>
   <w:num w:numId="15" w16cid:durableId="1265379726">
-    <w:abstractNumId w:val="15"/>
+    <w:abstractNumId w:val="17"/>
   </w:num>
   <w:num w:numId="16" w16cid:durableId="1971399784">
     <w:abstractNumId w:val="10"/>
@@ -9164,6 +9654,15 @@
   </w:num>
   <w:num w:numId="18" w16cid:durableId="1208563164">
     <w:abstractNumId w:val="11"/>
+  </w:num>
+  <w:num w:numId="19" w16cid:durableId="1039549470">
+    <w:abstractNumId w:val="20"/>
+  </w:num>
+  <w:num w:numId="20" w16cid:durableId="396783348">
+    <w:abstractNumId w:val="15"/>
+  </w:num>
+  <w:num w:numId="21" w16cid:durableId="797843513">
+    <w:abstractNumId w:val="14"/>
   </w:num>
 </w:numbering>
 </file>

</xml_diff>